<commit_message>
Update Proposal (Game's name)
</commit_message>
<xml_diff>
--- a/Documents/Proposal.docx
+++ b/Documents/Proposal.docx
@@ -310,19 +310,9 @@
                 <w:rFonts w:ascii="Segoe UI" w:hAnsi="Segoe UI" w:cs="Segoe UI"/>
               </w:rPr>
             </w:pPr>
-            <w:proofErr w:type="spellStart"/>
             <w:r>
-              <w:t>Thành</w:t>
+              <w:t>Thành viên</w:t>
             </w:r>
-            <w:proofErr w:type="spellEnd"/>
-            <w:r>
-              <w:t xml:space="preserve"> </w:t>
-            </w:r>
-            <w:proofErr w:type="spellStart"/>
-            <w:r>
-              <w:t>viên</w:t>
-            </w:r>
-            <w:proofErr w:type="spellEnd"/>
           </w:p>
         </w:tc>
         <w:tc>
@@ -337,19 +327,9 @@
                 <w:rFonts w:ascii="Segoe UI" w:hAnsi="Segoe UI" w:cs="Segoe UI"/>
               </w:rPr>
             </w:pPr>
-            <w:proofErr w:type="spellStart"/>
             <w:r>
-              <w:t>Chức</w:t>
+              <w:t>Chức vụ</w:t>
             </w:r>
-            <w:proofErr w:type="spellEnd"/>
-            <w:r>
-              <w:t xml:space="preserve"> </w:t>
-            </w:r>
-            <w:proofErr w:type="spellStart"/>
-            <w:r>
-              <w:t>vụ</w:t>
-            </w:r>
-            <w:proofErr w:type="spellEnd"/>
           </w:p>
         </w:tc>
       </w:tr>
@@ -369,37 +349,8 @@
                 <w:rFonts w:ascii="Segoe UI" w:hAnsi="Segoe UI" w:cs="Segoe UI"/>
               </w:rPr>
             </w:pPr>
-            <w:proofErr w:type="spellStart"/>
             <w:r>
-              <w:t>Nguyễn</w:t>
-            </w:r>
-            <w:proofErr w:type="spellEnd"/>
-            <w:r>
-              <w:t xml:space="preserve"> </w:t>
-            </w:r>
-            <w:proofErr w:type="spellStart"/>
-            <w:r>
-              <w:t>Đình</w:t>
-            </w:r>
-            <w:proofErr w:type="spellEnd"/>
-            <w:r>
-              <w:t xml:space="preserve"> </w:t>
-            </w:r>
-            <w:proofErr w:type="spellStart"/>
-            <w:r>
-              <w:t>Hoàng</w:t>
-            </w:r>
-            <w:proofErr w:type="spellEnd"/>
-            <w:r>
-              <w:t xml:space="preserve"> </w:t>
-            </w:r>
-            <w:proofErr w:type="spellStart"/>
-            <w:r>
-              <w:t>Đắc</w:t>
-            </w:r>
-            <w:proofErr w:type="spellEnd"/>
-            <w:r>
-              <w:t xml:space="preserve"> - 1612078</w:t>
+              <w:t>Nguyễn Đình Hoàng Đắc - 1612078</w:t>
             </w:r>
           </w:p>
         </w:tc>
@@ -434,29 +385,8 @@
                 <w:rFonts w:ascii="Segoe UI" w:hAnsi="Segoe UI" w:cs="Segoe UI"/>
               </w:rPr>
             </w:pPr>
-            <w:proofErr w:type="spellStart"/>
             <w:r>
-              <w:t>Trương</w:t>
-            </w:r>
-            <w:proofErr w:type="spellEnd"/>
-            <w:r>
-              <w:t xml:space="preserve"> Lê </w:t>
-            </w:r>
-            <w:proofErr w:type="spellStart"/>
-            <w:r>
-              <w:t>Việt</w:t>
-            </w:r>
-            <w:proofErr w:type="spellEnd"/>
-            <w:r>
-              <w:t xml:space="preserve"> </w:t>
-            </w:r>
-            <w:proofErr w:type="spellStart"/>
-            <w:r>
-              <w:t>Danh</w:t>
-            </w:r>
-            <w:proofErr w:type="spellEnd"/>
-            <w:r>
-              <w:t xml:space="preserve"> - 1612083</w:t>
+              <w:t>Trương Lê Việt Danh - 1612083</w:t>
             </w:r>
           </w:p>
         </w:tc>
@@ -494,29 +424,8 @@
                 <w:rFonts w:ascii="Segoe UI" w:hAnsi="Segoe UI" w:cs="Segoe UI"/>
               </w:rPr>
             </w:pPr>
-            <w:proofErr w:type="spellStart"/>
             <w:r>
-              <w:t>Phạm</w:t>
-            </w:r>
-            <w:proofErr w:type="spellEnd"/>
-            <w:r>
-              <w:t xml:space="preserve"> </w:t>
-            </w:r>
-            <w:proofErr w:type="spellStart"/>
-            <w:r>
-              <w:t>Thiên</w:t>
-            </w:r>
-            <w:proofErr w:type="spellEnd"/>
-            <w:r>
-              <w:t xml:space="preserve"> </w:t>
-            </w:r>
-            <w:proofErr w:type="spellStart"/>
-            <w:r>
-              <w:t>Bảo</w:t>
-            </w:r>
-            <w:proofErr w:type="spellEnd"/>
-            <w:r>
-              <w:t xml:space="preserve"> - 1612033</w:t>
+              <w:t>Phạm Thiên Bảo - 1612033</w:t>
             </w:r>
           </w:p>
         </w:tc>
@@ -582,19 +491,11 @@
           <w:rFonts w:ascii="Segoe UI" w:hAnsi="Segoe UI" w:cs="Segoe UI"/>
         </w:rPr>
       </w:pPr>
-      <w:proofErr w:type="spellStart"/>
       <w:r>
         <w:rPr>
           <w:rFonts w:ascii="Segoe UI" w:hAnsi="Segoe UI" w:cs="Segoe UI"/>
         </w:rPr>
-        <w:t>Tên</w:t>
-      </w:r>
-      <w:proofErr w:type="spellEnd"/>
-      <w:r>
-        <w:rPr>
-          <w:rFonts w:ascii="Segoe UI" w:hAnsi="Segoe UI" w:cs="Segoe UI"/>
-        </w:rPr>
-        <w:t xml:space="preserve"> game:</w:t>
+        <w:t>Tên game:</w:t>
       </w:r>
       <w:r>
         <w:rPr>
@@ -602,19 +503,19 @@
         </w:rPr>
         <w:t xml:space="preserve"> </w:t>
       </w:r>
-      <w:proofErr w:type="spellStart"/>
       <w:r>
         <w:rPr>
           <w:rFonts w:ascii="Segoe UI" w:hAnsi="Segoe UI" w:cs="Segoe UI"/>
         </w:rPr>
-        <w:t>RushB</w:t>
-      </w:r>
-      <w:proofErr w:type="spellEnd"/>
+        <w:t>Simple</w:t>
+      </w:r>
+      <w:bookmarkStart w:id="0" w:name="_GoBack"/>
+      <w:bookmarkEnd w:id="0"/>
       <w:r>
         <w:rPr>
           <w:rFonts w:ascii="Segoe UI" w:hAnsi="Segoe UI" w:cs="Segoe UI"/>
         </w:rPr>
-        <w:t xml:space="preserve"> TD</w:t>
+        <w:t xml:space="preserve"> World</w:t>
       </w:r>
       <w:r>
         <w:rPr>
@@ -629,33 +530,54 @@
           <w:rFonts w:ascii="Segoe UI" w:hAnsi="Segoe UI" w:cs="Segoe UI"/>
         </w:rPr>
       </w:pPr>
-      <w:proofErr w:type="spellStart"/>
       <w:r>
         <w:rPr>
           <w:rFonts w:ascii="Segoe UI" w:hAnsi="Segoe UI" w:cs="Segoe UI"/>
         </w:rPr>
-        <w:t>Thể</w:t>
-      </w:r>
-      <w:proofErr w:type="spellEnd"/>
+        <w:t>Thể loại:</w:t>
+      </w:r>
       <w:r>
         <w:rPr>
           <w:rFonts w:ascii="Segoe UI" w:hAnsi="Segoe UI" w:cs="Segoe UI"/>
         </w:rPr>
         <w:t xml:space="preserve"> </w:t>
       </w:r>
-      <w:proofErr w:type="spellStart"/>
       <w:r>
         <w:rPr>
           <w:rFonts w:ascii="Segoe UI" w:hAnsi="Segoe UI" w:cs="Segoe UI"/>
         </w:rPr>
-        <w:t>loại</w:t>
-      </w:r>
-      <w:proofErr w:type="spellEnd"/>
+        <w:t>Survival</w:t>
+      </w:r>
       <w:r>
         <w:rPr>
           <w:rFonts w:ascii="Segoe UI" w:hAnsi="Segoe UI" w:cs="Segoe UI"/>
         </w:rPr>
-        <w:t>:</w:t>
+        <w:t xml:space="preserve">, </w:t>
+      </w:r>
+      <w:r>
+        <w:rPr>
+          <w:rFonts w:ascii="Segoe UI" w:hAnsi="Segoe UI" w:cs="Segoe UI"/>
+        </w:rPr>
+        <w:t>Farming, Simulator</w:t>
+      </w:r>
+      <w:r>
+        <w:rPr>
+          <w:rFonts w:ascii="Segoe UI" w:hAnsi="Segoe UI" w:cs="Segoe UI"/>
+        </w:rPr>
+        <w:t>.</w:t>
+      </w:r>
+    </w:p>
+    <w:p>
+      <w:pPr>
+        <w:rPr>
+          <w:rFonts w:ascii="Segoe UI" w:hAnsi="Segoe UI" w:cs="Segoe UI"/>
+        </w:rPr>
+      </w:pPr>
+      <w:r>
+        <w:rPr>
+          <w:rFonts w:ascii="Segoe UI" w:hAnsi="Segoe UI" w:cs="Segoe UI"/>
+        </w:rPr>
+        <w:t>Nền tảng:</w:t>
       </w:r>
       <w:r>
         <w:rPr>
@@ -667,19 +589,57 @@
         <w:rPr>
           <w:rFonts w:ascii="Segoe UI" w:hAnsi="Segoe UI" w:cs="Segoe UI"/>
         </w:rPr>
-        <w:t>Survival</w:t>
+        <w:t>Window</w:t>
       </w:r>
       <w:r>
         <w:rPr>
           <w:rFonts w:ascii="Segoe UI" w:hAnsi="Segoe UI" w:cs="Segoe UI"/>
         </w:rPr>
-        <w:t xml:space="preserve">, </w:t>
-      </w:r>
-      <w:r>
+        <w:t>64.</w:t>
+      </w:r>
+    </w:p>
+    <w:p>
+      <w:pPr>
         <w:rPr>
           <w:rFonts w:ascii="Segoe UI" w:hAnsi="Segoe UI" w:cs="Segoe UI"/>
         </w:rPr>
-        <w:t>Farming, Simulator</w:t>
+      </w:pPr>
+      <w:r>
+        <w:rPr>
+          <w:rFonts w:ascii="Segoe UI" w:hAnsi="Segoe UI" w:cs="Segoe UI"/>
+        </w:rPr>
+        <w:t>Đồ</w:t>
+      </w:r>
+      <w:r>
+        <w:rPr>
+          <w:rFonts w:ascii="Segoe UI" w:hAnsi="Segoe UI" w:cs="Segoe UI"/>
+        </w:rPr>
+        <w:t xml:space="preserve"> họa:</w:t>
+      </w:r>
+      <w:r>
+        <w:rPr>
+          <w:rFonts w:ascii="Segoe UI" w:hAnsi="Segoe UI" w:cs="Segoe UI"/>
+        </w:rPr>
+        <w:t xml:space="preserve"> 3D.</w:t>
+      </w:r>
+    </w:p>
+    <w:p>
+      <w:pPr>
+        <w:rPr>
+          <w:rFonts w:ascii="Segoe UI" w:hAnsi="Segoe UI" w:cs="Segoe UI"/>
+        </w:rPr>
+      </w:pPr>
+      <w:r>
+        <w:rPr>
+          <w:rFonts w:ascii="Segoe UI" w:hAnsi="Segoe UI" w:cs="Segoe UI"/>
+        </w:rPr>
+        <w:t>Engine:</w:t>
+      </w:r>
+      <w:r>
+        <w:rPr>
+          <w:rFonts w:ascii="Segoe UI" w:hAnsi="Segoe UI" w:cs="Segoe UI"/>
+        </w:rPr>
+        <w:t xml:space="preserve"> Unity</w:t>
       </w:r>
       <w:r>
         <w:rPr>
@@ -690,125 +650,6 @@
     </w:p>
     <w:p>
       <w:pPr>
-        <w:rPr>
-          <w:rFonts w:ascii="Segoe UI" w:hAnsi="Segoe UI" w:cs="Segoe UI"/>
-        </w:rPr>
-      </w:pPr>
-      <w:proofErr w:type="spellStart"/>
-      <w:r>
-        <w:rPr>
-          <w:rFonts w:ascii="Segoe UI" w:hAnsi="Segoe UI" w:cs="Segoe UI"/>
-        </w:rPr>
-        <w:t>Nền</w:t>
-      </w:r>
-      <w:proofErr w:type="spellEnd"/>
-      <w:r>
-        <w:rPr>
-          <w:rFonts w:ascii="Segoe UI" w:hAnsi="Segoe UI" w:cs="Segoe UI"/>
-        </w:rPr>
-        <w:t xml:space="preserve"> </w:t>
-      </w:r>
-      <w:proofErr w:type="spellStart"/>
-      <w:r>
-        <w:rPr>
-          <w:rFonts w:ascii="Segoe UI" w:hAnsi="Segoe UI" w:cs="Segoe UI"/>
-        </w:rPr>
-        <w:t>tảng</w:t>
-      </w:r>
-      <w:proofErr w:type="spellEnd"/>
-      <w:r>
-        <w:rPr>
-          <w:rFonts w:ascii="Segoe UI" w:hAnsi="Segoe UI" w:cs="Segoe UI"/>
-        </w:rPr>
-        <w:t>:</w:t>
-      </w:r>
-      <w:r>
-        <w:rPr>
-          <w:rFonts w:ascii="Segoe UI" w:hAnsi="Segoe UI" w:cs="Segoe UI"/>
-        </w:rPr>
-        <w:t xml:space="preserve"> </w:t>
-      </w:r>
-      <w:r>
-        <w:rPr>
-          <w:rFonts w:ascii="Segoe UI" w:hAnsi="Segoe UI" w:cs="Segoe UI"/>
-        </w:rPr>
-        <w:t>Window</w:t>
-      </w:r>
-      <w:r>
-        <w:rPr>
-          <w:rFonts w:ascii="Segoe UI" w:hAnsi="Segoe UI" w:cs="Segoe UI"/>
-        </w:rPr>
-        <w:t>64.</w:t>
-      </w:r>
-    </w:p>
-    <w:p>
-      <w:pPr>
-        <w:rPr>
-          <w:rFonts w:ascii="Segoe UI" w:hAnsi="Segoe UI" w:cs="Segoe UI"/>
-        </w:rPr>
-      </w:pPr>
-      <w:proofErr w:type="spellStart"/>
-      <w:r>
-        <w:rPr>
-          <w:rFonts w:ascii="Segoe UI" w:hAnsi="Segoe UI" w:cs="Segoe UI"/>
-        </w:rPr>
-        <w:t>Đồ</w:t>
-      </w:r>
-      <w:proofErr w:type="spellEnd"/>
-      <w:r>
-        <w:rPr>
-          <w:rFonts w:ascii="Segoe UI" w:hAnsi="Segoe UI" w:cs="Segoe UI"/>
-        </w:rPr>
-        <w:t xml:space="preserve"> </w:t>
-      </w:r>
-      <w:proofErr w:type="spellStart"/>
-      <w:r>
-        <w:rPr>
-          <w:rFonts w:ascii="Segoe UI" w:hAnsi="Segoe UI" w:cs="Segoe UI"/>
-        </w:rPr>
-        <w:t>họa</w:t>
-      </w:r>
-      <w:proofErr w:type="spellEnd"/>
-      <w:r>
-        <w:rPr>
-          <w:rFonts w:ascii="Segoe UI" w:hAnsi="Segoe UI" w:cs="Segoe UI"/>
-        </w:rPr>
-        <w:t>:</w:t>
-      </w:r>
-      <w:r>
-        <w:rPr>
-          <w:rFonts w:ascii="Segoe UI" w:hAnsi="Segoe UI" w:cs="Segoe UI"/>
-        </w:rPr>
-        <w:t xml:space="preserve"> 3D.</w:t>
-      </w:r>
-    </w:p>
-    <w:p>
-      <w:pPr>
-        <w:rPr>
-          <w:rFonts w:ascii="Segoe UI" w:hAnsi="Segoe UI" w:cs="Segoe UI"/>
-        </w:rPr>
-      </w:pPr>
-      <w:r>
-        <w:rPr>
-          <w:rFonts w:ascii="Segoe UI" w:hAnsi="Segoe UI" w:cs="Segoe UI"/>
-        </w:rPr>
-        <w:t>Engine:</w:t>
-      </w:r>
-      <w:r>
-        <w:rPr>
-          <w:rFonts w:ascii="Segoe UI" w:hAnsi="Segoe UI" w:cs="Segoe UI"/>
-        </w:rPr>
-        <w:t xml:space="preserve"> Unity</w:t>
-      </w:r>
-      <w:r>
-        <w:rPr>
-          <w:rFonts w:ascii="Segoe UI" w:hAnsi="Segoe UI" w:cs="Segoe UI"/>
-        </w:rPr>
-        <w:t>.</w:t>
-      </w:r>
-    </w:p>
-    <w:p>
-      <w:pPr>
         <w:pStyle w:val="Heading2"/>
         <w:rPr>
           <w:rFonts w:ascii="Segoe UI" w:hAnsi="Segoe UI" w:cs="Segoe UI"/>
@@ -823,397 +664,17 @@
     </w:p>
     <w:p>
       <w:r>
-        <w:t xml:space="preserve">Game </w:t>
-      </w:r>
-      <w:proofErr w:type="spellStart"/>
-      <w:r>
-        <w:t>thuộc</w:t>
-      </w:r>
-      <w:proofErr w:type="spellEnd"/>
-      <w:r>
-        <w:t xml:space="preserve"> </w:t>
-      </w:r>
-      <w:proofErr w:type="spellStart"/>
-      <w:r>
-        <w:t>thể</w:t>
-      </w:r>
-      <w:proofErr w:type="spellEnd"/>
-      <w:r>
-        <w:t xml:space="preserve"> </w:t>
-      </w:r>
-      <w:proofErr w:type="spellStart"/>
-      <w:r>
-        <w:t>loại</w:t>
-      </w:r>
-      <w:proofErr w:type="spellEnd"/>
-      <w:r>
-        <w:t xml:space="preserve"> </w:t>
-      </w:r>
-      <w:proofErr w:type="spellStart"/>
-      <w:r>
-        <w:t>sinh</w:t>
-      </w:r>
-      <w:proofErr w:type="spellEnd"/>
-      <w:r>
-        <w:t xml:space="preserve"> </w:t>
-      </w:r>
-      <w:proofErr w:type="spellStart"/>
-      <w:r>
-        <w:t>tồn</w:t>
-      </w:r>
-      <w:proofErr w:type="spellEnd"/>
-      <w:r>
-        <w:t xml:space="preserve">, </w:t>
-      </w:r>
-      <w:proofErr w:type="spellStart"/>
-      <w:r>
-        <w:t>nông</w:t>
-      </w:r>
-      <w:proofErr w:type="spellEnd"/>
-      <w:r>
-        <w:t xml:space="preserve"> </w:t>
-      </w:r>
-      <w:proofErr w:type="spellStart"/>
-      <w:r>
-        <w:t>trại</w:t>
-      </w:r>
-      <w:proofErr w:type="spellEnd"/>
-      <w:r>
-        <w:t xml:space="preserve">, </w:t>
-      </w:r>
-      <w:proofErr w:type="spellStart"/>
-      <w:r>
-        <w:t>mô</w:t>
-      </w:r>
-      <w:proofErr w:type="spellEnd"/>
-      <w:r>
-        <w:t xml:space="preserve"> </w:t>
-      </w:r>
-      <w:proofErr w:type="spellStart"/>
-      <w:r>
-        <w:t>phỏng</w:t>
-      </w:r>
-      <w:proofErr w:type="spellEnd"/>
+        <w:t xml:space="preserve">Game thuộc thể loại </w:t>
+      </w:r>
+      <w:r>
+        <w:t>sinh tồn, nông trại, mô phỏng</w:t>
+      </w:r>
       <w:r>
         <w:t>.</w:t>
       </w:r>
       <w:r>
-        <w:t xml:space="preserve"> </w:t>
-      </w:r>
-      <w:proofErr w:type="spellStart"/>
-      <w:r>
-        <w:t>Người</w:t>
-      </w:r>
-      <w:proofErr w:type="spellEnd"/>
-      <w:r>
-        <w:t xml:space="preserve"> </w:t>
-      </w:r>
-      <w:proofErr w:type="spellStart"/>
-      <w:r>
-        <w:t>chơi</w:t>
-      </w:r>
-      <w:proofErr w:type="spellEnd"/>
-      <w:r>
-        <w:t xml:space="preserve"> </w:t>
-      </w:r>
-      <w:proofErr w:type="spellStart"/>
-      <w:r>
-        <w:t>điều</w:t>
-      </w:r>
-      <w:proofErr w:type="spellEnd"/>
-      <w:r>
-        <w:t xml:space="preserve"> </w:t>
-      </w:r>
-      <w:proofErr w:type="spellStart"/>
-      <w:r>
-        <w:t>khiển</w:t>
-      </w:r>
-      <w:proofErr w:type="spellEnd"/>
-      <w:r>
-        <w:t xml:space="preserve"> </w:t>
-      </w:r>
-      <w:proofErr w:type="spellStart"/>
-      <w:r>
-        <w:t>nhân</w:t>
-      </w:r>
-      <w:proofErr w:type="spellEnd"/>
-      <w:r>
-        <w:t xml:space="preserve"> </w:t>
-      </w:r>
-      <w:proofErr w:type="spellStart"/>
-      <w:r>
-        <w:t>vật</w:t>
-      </w:r>
-      <w:proofErr w:type="spellEnd"/>
-      <w:r>
-        <w:t xml:space="preserve"> </w:t>
-      </w:r>
-      <w:proofErr w:type="spellStart"/>
-      <w:r>
-        <w:t>sống</w:t>
-      </w:r>
-      <w:proofErr w:type="spellEnd"/>
-      <w:r>
-        <w:t xml:space="preserve"> </w:t>
-      </w:r>
-      <w:proofErr w:type="spellStart"/>
-      <w:r>
-        <w:t>sót</w:t>
-      </w:r>
-      <w:proofErr w:type="spellEnd"/>
-      <w:r>
-        <w:t xml:space="preserve"> </w:t>
-      </w:r>
-      <w:proofErr w:type="spellStart"/>
-      <w:r>
-        <w:t>trong</w:t>
-      </w:r>
-      <w:proofErr w:type="spellEnd"/>
-      <w:r>
-        <w:t xml:space="preserve"> </w:t>
-      </w:r>
-      <w:proofErr w:type="spellStart"/>
-      <w:r>
-        <w:t>môi</w:t>
-      </w:r>
-      <w:proofErr w:type="spellEnd"/>
-      <w:r>
-        <w:t xml:space="preserve"> </w:t>
-      </w:r>
-      <w:proofErr w:type="spellStart"/>
-      <w:r>
-        <w:t>trường</w:t>
-      </w:r>
-      <w:proofErr w:type="spellEnd"/>
-      <w:r>
-        <w:t xml:space="preserve"> </w:t>
-      </w:r>
-      <w:proofErr w:type="spellStart"/>
-      <w:r>
-        <w:t>cho</w:t>
-      </w:r>
-      <w:proofErr w:type="spellEnd"/>
-      <w:r>
-        <w:t xml:space="preserve"> </w:t>
-      </w:r>
-      <w:proofErr w:type="spellStart"/>
-      <w:r>
-        <w:t>sẵn</w:t>
-      </w:r>
-      <w:proofErr w:type="spellEnd"/>
-      <w:r>
-        <w:t xml:space="preserve"> </w:t>
-      </w:r>
-      <w:proofErr w:type="spellStart"/>
-      <w:r>
-        <w:t>bằng</w:t>
-      </w:r>
-      <w:proofErr w:type="spellEnd"/>
-      <w:r>
-        <w:t xml:space="preserve"> </w:t>
-      </w:r>
-      <w:proofErr w:type="spellStart"/>
-      <w:r>
-        <w:t>cách</w:t>
-      </w:r>
-      <w:proofErr w:type="spellEnd"/>
-      <w:r>
-        <w:t xml:space="preserve"> </w:t>
-      </w:r>
-      <w:proofErr w:type="spellStart"/>
-      <w:r>
-        <w:t>tương</w:t>
-      </w:r>
-      <w:proofErr w:type="spellEnd"/>
-      <w:r>
-        <w:t xml:space="preserve"> </w:t>
-      </w:r>
-      <w:proofErr w:type="spellStart"/>
-      <w:r>
-        <w:t>tác</w:t>
-      </w:r>
-      <w:proofErr w:type="spellEnd"/>
-      <w:r>
-        <w:t xml:space="preserve"> </w:t>
-      </w:r>
-      <w:proofErr w:type="spellStart"/>
-      <w:r>
-        <w:t>với</w:t>
-      </w:r>
-      <w:proofErr w:type="spellEnd"/>
-      <w:r>
-        <w:t xml:space="preserve"> </w:t>
-      </w:r>
-      <w:proofErr w:type="spellStart"/>
-      <w:r>
-        <w:t>vật</w:t>
-      </w:r>
-      <w:proofErr w:type="spellEnd"/>
-      <w:r>
-        <w:t xml:space="preserve"> </w:t>
-      </w:r>
-      <w:proofErr w:type="spellStart"/>
-      <w:r>
-        <w:t>phẩm</w:t>
-      </w:r>
-      <w:proofErr w:type="spellEnd"/>
-      <w:r>
-        <w:t xml:space="preserve">, NPC, qua </w:t>
-      </w:r>
-      <w:proofErr w:type="spellStart"/>
-      <w:r>
-        <w:t>đó</w:t>
-      </w:r>
-      <w:proofErr w:type="spellEnd"/>
-      <w:r>
-        <w:t xml:space="preserve"> </w:t>
-      </w:r>
-      <w:proofErr w:type="spellStart"/>
-      <w:r>
-        <w:t>khám</w:t>
-      </w:r>
-      <w:proofErr w:type="spellEnd"/>
-      <w:r>
-        <w:t xml:space="preserve"> </w:t>
-      </w:r>
-      <w:proofErr w:type="spellStart"/>
-      <w:r>
-        <w:t>phá</w:t>
-      </w:r>
-      <w:proofErr w:type="spellEnd"/>
-      <w:r>
-        <w:t xml:space="preserve"> </w:t>
-      </w:r>
-      <w:proofErr w:type="spellStart"/>
-      <w:r>
-        <w:t>thế</w:t>
-      </w:r>
-      <w:proofErr w:type="spellEnd"/>
-      <w:r>
-        <w:t xml:space="preserve"> </w:t>
-      </w:r>
-      <w:proofErr w:type="spellStart"/>
-      <w:r>
-        <w:t>giới</w:t>
-      </w:r>
-      <w:proofErr w:type="spellEnd"/>
-      <w:r>
-        <w:t xml:space="preserve">, </w:t>
-      </w:r>
-      <w:proofErr w:type="spellStart"/>
-      <w:r>
-        <w:t>thu</w:t>
-      </w:r>
-      <w:proofErr w:type="spellEnd"/>
-      <w:r>
-        <w:t xml:space="preserve"> </w:t>
-      </w:r>
-      <w:proofErr w:type="spellStart"/>
-      <w:r>
-        <w:t>thập</w:t>
-      </w:r>
-      <w:proofErr w:type="spellEnd"/>
-      <w:r>
-        <w:t xml:space="preserve"> </w:t>
-      </w:r>
-      <w:proofErr w:type="spellStart"/>
-      <w:r>
-        <w:t>các</w:t>
-      </w:r>
-      <w:proofErr w:type="spellEnd"/>
-      <w:r>
-        <w:t xml:space="preserve"> </w:t>
-      </w:r>
-      <w:proofErr w:type="spellStart"/>
-      <w:r>
-        <w:t>vật</w:t>
-      </w:r>
-      <w:proofErr w:type="spellEnd"/>
-      <w:r>
-        <w:t xml:space="preserve"> </w:t>
-      </w:r>
-      <w:proofErr w:type="spellStart"/>
-      <w:r>
-        <w:t>phẩm</w:t>
-      </w:r>
-      <w:proofErr w:type="spellEnd"/>
-      <w:r>
-        <w:t xml:space="preserve">, </w:t>
-      </w:r>
-      <w:proofErr w:type="spellStart"/>
-      <w:r>
-        <w:t>chiến</w:t>
-      </w:r>
-      <w:proofErr w:type="spellEnd"/>
-      <w:r>
-        <w:t xml:space="preserve"> </w:t>
-      </w:r>
-      <w:proofErr w:type="spellStart"/>
-      <w:r>
-        <w:t>đấu</w:t>
-      </w:r>
-      <w:proofErr w:type="spellEnd"/>
-      <w:r>
-        <w:t xml:space="preserve"> </w:t>
-      </w:r>
-      <w:proofErr w:type="spellStart"/>
-      <w:r>
-        <w:t>với</w:t>
-      </w:r>
-      <w:proofErr w:type="spellEnd"/>
-      <w:r>
-        <w:t xml:space="preserve"> </w:t>
-      </w:r>
-      <w:proofErr w:type="spellStart"/>
-      <w:r>
-        <w:t>quái</w:t>
-      </w:r>
-      <w:proofErr w:type="spellEnd"/>
-      <w:r>
-        <w:t xml:space="preserve"> </w:t>
-      </w:r>
-      <w:proofErr w:type="spellStart"/>
-      <w:r>
-        <w:t>vật</w:t>
-      </w:r>
-      <w:proofErr w:type="spellEnd"/>
-      <w:r>
-        <w:t xml:space="preserve">, </w:t>
-      </w:r>
-      <w:proofErr w:type="spellStart"/>
-      <w:r>
-        <w:t>xây</w:t>
-      </w:r>
-      <w:proofErr w:type="spellEnd"/>
-      <w:r>
-        <w:t xml:space="preserve"> </w:t>
-      </w:r>
-      <w:proofErr w:type="spellStart"/>
-      <w:r>
-        <w:t>dựng</w:t>
-      </w:r>
-      <w:proofErr w:type="spellEnd"/>
-      <w:r>
-        <w:t xml:space="preserve"> </w:t>
-      </w:r>
-      <w:proofErr w:type="spellStart"/>
-      <w:r>
-        <w:t>nông</w:t>
-      </w:r>
-      <w:proofErr w:type="spellEnd"/>
-      <w:r>
-        <w:t xml:space="preserve"> </w:t>
-      </w:r>
-      <w:proofErr w:type="spellStart"/>
-      <w:proofErr w:type="gramStart"/>
-      <w:r>
-        <w:t>trại</w:t>
-      </w:r>
-      <w:proofErr w:type="spellEnd"/>
-      <w:r>
-        <w:t>,…</w:t>
-      </w:r>
-      <w:proofErr w:type="gramEnd"/>
+        <w:t xml:space="preserve"> Người chơi điều khiển nhân vật sống sót trong môi trường cho sẵn bằng cách tương tác với vật phẩm, NPC, qua đó khám phá thế giới, thu thập các vật phẩm, chiến đấu với quái vật, xây dựng nông trại,…</w:t>
+      </w:r>
     </w:p>
     <w:p>
       <w:pPr>
@@ -1237,21 +698,8 @@
           <w:numId w:val="19"/>
         </w:numPr>
       </w:pPr>
-      <w:proofErr w:type="spellStart"/>
-      <w:r>
-        <w:t>Người</w:t>
-      </w:r>
-      <w:proofErr w:type="spellEnd"/>
-      <w:r>
-        <w:t xml:space="preserve"> </w:t>
-      </w:r>
-      <w:proofErr w:type="spellStart"/>
-      <w:r>
-        <w:t>chơi</w:t>
-      </w:r>
-      <w:proofErr w:type="spellEnd"/>
-      <w:r>
-        <w:t>:</w:t>
+      <w:r>
+        <w:t>Người chơi:</w:t>
       </w:r>
     </w:p>
     <w:p>
@@ -1262,141 +710,8 @@
           <w:numId w:val="19"/>
         </w:numPr>
       </w:pPr>
-      <w:proofErr w:type="spellStart"/>
-      <w:r>
-        <w:t>Chỉ</w:t>
-      </w:r>
-      <w:proofErr w:type="spellEnd"/>
-      <w:r>
-        <w:t xml:space="preserve"> </w:t>
-      </w:r>
-      <w:proofErr w:type="spellStart"/>
-      <w:r>
-        <w:t>số</w:t>
-      </w:r>
-      <w:proofErr w:type="spellEnd"/>
-      <w:r>
-        <w:t xml:space="preserve"> </w:t>
-      </w:r>
-      <w:proofErr w:type="spellStart"/>
-      <w:r>
-        <w:t>cơ</w:t>
-      </w:r>
-      <w:proofErr w:type="spellEnd"/>
-      <w:r>
-        <w:t xml:space="preserve"> </w:t>
-      </w:r>
-      <w:proofErr w:type="spellStart"/>
-      <w:r>
-        <w:t>bản</w:t>
-      </w:r>
-      <w:proofErr w:type="spellEnd"/>
-      <w:r>
-        <w:t xml:space="preserve">: </w:t>
-      </w:r>
-      <w:proofErr w:type="spellStart"/>
-      <w:r>
-        <w:t>Máu</w:t>
-      </w:r>
-      <w:proofErr w:type="spellEnd"/>
-      <w:r>
-        <w:t xml:space="preserve">, </w:t>
-      </w:r>
-      <w:proofErr w:type="spellStart"/>
-      <w:r>
-        <w:t>sát</w:t>
-      </w:r>
-      <w:proofErr w:type="spellEnd"/>
-      <w:r>
-        <w:t xml:space="preserve"> </w:t>
-      </w:r>
-      <w:proofErr w:type="spellStart"/>
-      <w:r>
-        <w:t>thương</w:t>
-      </w:r>
-      <w:proofErr w:type="spellEnd"/>
-      <w:r>
-        <w:t xml:space="preserve">, </w:t>
-      </w:r>
-      <w:proofErr w:type="spellStart"/>
-      <w:r>
-        <w:t>giáp</w:t>
-      </w:r>
-      <w:proofErr w:type="spellEnd"/>
-      <w:r>
-        <w:t xml:space="preserve"> (</w:t>
-      </w:r>
-      <w:proofErr w:type="spellStart"/>
-      <w:r>
-        <w:t>đến</w:t>
-      </w:r>
-      <w:proofErr w:type="spellEnd"/>
-      <w:r>
-        <w:t xml:space="preserve"> </w:t>
-      </w:r>
-      <w:proofErr w:type="spellStart"/>
-      <w:r>
-        <w:t>từ</w:t>
-      </w:r>
-      <w:proofErr w:type="spellEnd"/>
-      <w:r>
-        <w:t xml:space="preserve"> </w:t>
-      </w:r>
-      <w:proofErr w:type="spellStart"/>
-      <w:r>
-        <w:t>vật</w:t>
-      </w:r>
-      <w:proofErr w:type="spellEnd"/>
-      <w:r>
-        <w:t xml:space="preserve"> </w:t>
-      </w:r>
-      <w:proofErr w:type="spellStart"/>
-      <w:r>
-        <w:t>phẩm</w:t>
-      </w:r>
-      <w:proofErr w:type="spellEnd"/>
-      <w:r>
-        <w:t xml:space="preserve"> </w:t>
-      </w:r>
-      <w:proofErr w:type="spellStart"/>
-      <w:r>
-        <w:t>giáp</w:t>
-      </w:r>
-      <w:proofErr w:type="spellEnd"/>
-      <w:r>
-        <w:t xml:space="preserve">), </w:t>
-      </w:r>
-      <w:proofErr w:type="spellStart"/>
-      <w:r>
-        <w:t>tiền</w:t>
-      </w:r>
-      <w:proofErr w:type="spellEnd"/>
-      <w:r>
-        <w:t xml:space="preserve"> (</w:t>
-      </w:r>
-      <w:proofErr w:type="spellStart"/>
-      <w:r>
-        <w:t>mua</w:t>
-      </w:r>
-      <w:proofErr w:type="spellEnd"/>
-      <w:r>
-        <w:t xml:space="preserve"> </w:t>
-      </w:r>
-      <w:proofErr w:type="spellStart"/>
-      <w:r>
-        <w:t>bán</w:t>
-      </w:r>
-      <w:proofErr w:type="spellEnd"/>
-      <w:r>
-        <w:t xml:space="preserve"> </w:t>
-      </w:r>
-      <w:proofErr w:type="spellStart"/>
-      <w:r>
-        <w:t>với</w:t>
-      </w:r>
-      <w:proofErr w:type="spellEnd"/>
-      <w:r>
-        <w:t xml:space="preserve"> NPC).</w:t>
+      <w:r>
+        <w:t>Chỉ số cơ bản: Máu, sát thương, giáp (đến từ vật phẩm giáp), tiền (mua bán với NPC).</w:t>
       </w:r>
     </w:p>
     <w:p>
@@ -1407,117 +722,8 @@
           <w:numId w:val="19"/>
         </w:numPr>
       </w:pPr>
-      <w:proofErr w:type="spellStart"/>
-      <w:r>
-        <w:t>Chỉ</w:t>
-      </w:r>
-      <w:proofErr w:type="spellEnd"/>
-      <w:r>
-        <w:t xml:space="preserve"> </w:t>
-      </w:r>
-      <w:proofErr w:type="spellStart"/>
-      <w:r>
-        <w:t>số</w:t>
-      </w:r>
-      <w:proofErr w:type="spellEnd"/>
-      <w:r>
-        <w:t xml:space="preserve"> </w:t>
-      </w:r>
-      <w:proofErr w:type="spellStart"/>
-      <w:r>
-        <w:t>nâng</w:t>
-      </w:r>
-      <w:proofErr w:type="spellEnd"/>
-      <w:r>
-        <w:t xml:space="preserve"> </w:t>
-      </w:r>
-      <w:proofErr w:type="spellStart"/>
-      <w:r>
-        <w:t>cao</w:t>
-      </w:r>
-      <w:proofErr w:type="spellEnd"/>
-      <w:r>
-        <w:t xml:space="preserve">: </w:t>
-      </w:r>
-      <w:proofErr w:type="spellStart"/>
-      <w:r>
-        <w:t>Sức</w:t>
-      </w:r>
-      <w:proofErr w:type="spellEnd"/>
-      <w:r>
-        <w:t xml:space="preserve"> </w:t>
-      </w:r>
-      <w:proofErr w:type="spellStart"/>
-      <w:r>
-        <w:t>chứa</w:t>
-      </w:r>
-      <w:proofErr w:type="spellEnd"/>
-      <w:r>
-        <w:t xml:space="preserve"> </w:t>
-      </w:r>
-      <w:proofErr w:type="spellStart"/>
-      <w:r>
-        <w:t>đồ</w:t>
-      </w:r>
-      <w:proofErr w:type="spellEnd"/>
-      <w:r>
-        <w:t>, level (</w:t>
-      </w:r>
-      <w:proofErr w:type="spellStart"/>
-      <w:r>
-        <w:t>để</w:t>
-      </w:r>
-      <w:proofErr w:type="spellEnd"/>
-      <w:r>
-        <w:t xml:space="preserve"> </w:t>
-      </w:r>
-      <w:proofErr w:type="spellStart"/>
-      <w:r>
-        <w:t>tăng</w:t>
-      </w:r>
-      <w:proofErr w:type="spellEnd"/>
-      <w:r>
-        <w:t xml:space="preserve"> </w:t>
-      </w:r>
-      <w:proofErr w:type="spellStart"/>
-      <w:r>
-        <w:t>máu</w:t>
-      </w:r>
-      <w:proofErr w:type="spellEnd"/>
-      <w:r>
-        <w:t xml:space="preserve">, </w:t>
-      </w:r>
-      <w:proofErr w:type="spellStart"/>
-      <w:r>
-        <w:t>sát</w:t>
-      </w:r>
-      <w:proofErr w:type="spellEnd"/>
-      <w:r>
-        <w:t xml:space="preserve"> </w:t>
-      </w:r>
-      <w:proofErr w:type="spellStart"/>
-      <w:r>
-        <w:t>thương</w:t>
-      </w:r>
-      <w:proofErr w:type="spellEnd"/>
-      <w:r>
-        <w:t xml:space="preserve">, </w:t>
-      </w:r>
-      <w:proofErr w:type="spellStart"/>
-      <w:r>
-        <w:t>sức</w:t>
-      </w:r>
-      <w:proofErr w:type="spellEnd"/>
-      <w:r>
-        <w:t xml:space="preserve"> </w:t>
-      </w:r>
-      <w:proofErr w:type="spellStart"/>
-      <w:r>
-        <w:t>chứa</w:t>
-      </w:r>
-      <w:proofErr w:type="spellEnd"/>
-      <w:r>
-        <w:t>),</w:t>
+      <w:r>
+        <w:t>Chỉ số nâng cao: Sức chứa đồ, level (để tăng máu, sát thương, sức chứa),</w:t>
       </w:r>
       <w:r>
         <w:t xml:space="preserve"> </w:t>
@@ -1544,79 +750,7 @@
         <w:t>NPC</w:t>
       </w:r>
       <w:r>
-        <w:t xml:space="preserve">: </w:t>
-      </w:r>
-      <w:proofErr w:type="spellStart"/>
-      <w:r>
-        <w:t>tương</w:t>
-      </w:r>
-      <w:proofErr w:type="spellEnd"/>
-      <w:r>
-        <w:t xml:space="preserve"> </w:t>
-      </w:r>
-      <w:proofErr w:type="spellStart"/>
-      <w:r>
-        <w:t>tác</w:t>
-      </w:r>
-      <w:proofErr w:type="spellEnd"/>
-      <w:r>
-        <w:t xml:space="preserve">, </w:t>
-      </w:r>
-      <w:proofErr w:type="spellStart"/>
-      <w:r>
-        <w:t>mua</w:t>
-      </w:r>
-      <w:proofErr w:type="spellEnd"/>
-      <w:r>
-        <w:t xml:space="preserve"> </w:t>
-      </w:r>
-      <w:proofErr w:type="spellStart"/>
-      <w:r>
-        <w:t>bán</w:t>
-      </w:r>
-      <w:proofErr w:type="spellEnd"/>
-      <w:r>
-        <w:t xml:space="preserve"> </w:t>
-      </w:r>
-      <w:proofErr w:type="spellStart"/>
-      <w:r>
-        <w:t>vật</w:t>
-      </w:r>
-      <w:proofErr w:type="spellEnd"/>
-      <w:r>
-        <w:t xml:space="preserve"> </w:t>
-      </w:r>
-      <w:proofErr w:type="spellStart"/>
-      <w:r>
-        <w:t>phẩm</w:t>
-      </w:r>
-      <w:proofErr w:type="spellEnd"/>
-      <w:r>
-        <w:t xml:space="preserve"> </w:t>
-      </w:r>
-      <w:proofErr w:type="spellStart"/>
-      <w:r>
-        <w:t>với</w:t>
-      </w:r>
-      <w:proofErr w:type="spellEnd"/>
-      <w:r>
-        <w:t xml:space="preserve"> </w:t>
-      </w:r>
-      <w:proofErr w:type="spellStart"/>
-      <w:r>
-        <w:t>người</w:t>
-      </w:r>
-      <w:proofErr w:type="spellEnd"/>
-      <w:r>
-        <w:t xml:space="preserve"> </w:t>
-      </w:r>
-      <w:proofErr w:type="spellStart"/>
-      <w:r>
-        <w:t>chơi</w:t>
-      </w:r>
-      <w:proofErr w:type="spellEnd"/>
-      <w:r>
-        <w:t>.</w:t>
+        <w:t>: tương tác, mua bán vật phẩm với người chơi.</w:t>
       </w:r>
     </w:p>
     <w:p>
@@ -1632,21 +766,8 @@
           <w:numId w:val="19"/>
         </w:numPr>
       </w:pPr>
-      <w:proofErr w:type="spellStart"/>
-      <w:r>
-        <w:t>Vật</w:t>
-      </w:r>
-      <w:proofErr w:type="spellEnd"/>
-      <w:r>
-        <w:t xml:space="preserve"> </w:t>
-      </w:r>
-      <w:proofErr w:type="spellStart"/>
-      <w:r>
-        <w:t>phẩm</w:t>
-      </w:r>
-      <w:proofErr w:type="spellEnd"/>
-      <w:r>
-        <w:t>:</w:t>
+      <w:r>
+        <w:t>Vật phẩm:</w:t>
       </w:r>
     </w:p>
     <w:p>
@@ -1657,81 +778,24 @@
           <w:numId w:val="19"/>
         </w:numPr>
       </w:pPr>
-      <w:proofErr w:type="spellStart"/>
-      <w:r>
-        <w:t>Chỉ</w:t>
-      </w:r>
-      <w:proofErr w:type="spellEnd"/>
-      <w:r>
-        <w:t xml:space="preserve"> </w:t>
-      </w:r>
-      <w:proofErr w:type="spellStart"/>
-      <w:r>
-        <w:t>số</w:t>
-      </w:r>
-      <w:proofErr w:type="spellEnd"/>
-      <w:r>
-        <w:t xml:space="preserve"> </w:t>
-      </w:r>
-      <w:proofErr w:type="spellStart"/>
-      <w:r>
-        <w:t>cơ</w:t>
-      </w:r>
-      <w:proofErr w:type="spellEnd"/>
-      <w:r>
-        <w:t xml:space="preserve"> </w:t>
-      </w:r>
-      <w:proofErr w:type="spellStart"/>
-      <w:r>
-        <w:t>bả</w:t>
+      <w:r>
+        <w:t>Chỉ số</w:t>
+      </w:r>
+      <w:r>
+        <w:t xml:space="preserve"> cơ bả</w:t>
       </w:r>
       <w:r>
         <w:t>n</w:t>
       </w:r>
-      <w:proofErr w:type="spellEnd"/>
-      <w:r>
-        <w:t xml:space="preserve">: </w:t>
-      </w:r>
-      <w:proofErr w:type="spellStart"/>
-      <w:r>
-        <w:t>máu</w:t>
-      </w:r>
-      <w:proofErr w:type="spellEnd"/>
-      <w:r>
-        <w:t xml:space="preserve"> (</w:t>
-      </w:r>
-      <w:proofErr w:type="spellStart"/>
-      <w:r>
-        <w:t>độ</w:t>
-      </w:r>
-      <w:proofErr w:type="spellEnd"/>
-      <w:r>
-        <w:t xml:space="preserve"> </w:t>
-      </w:r>
-      <w:proofErr w:type="spellStart"/>
-      <w:r>
-        <w:t>bền</w:t>
-      </w:r>
-      <w:proofErr w:type="spellEnd"/>
-      <w:r>
-        <w:t>)</w:t>
-      </w:r>
-      <w:r>
-        <w:t xml:space="preserve">, </w:t>
-      </w:r>
-      <w:proofErr w:type="spellStart"/>
-      <w:r>
-        <w:t>tải</w:t>
-      </w:r>
-      <w:proofErr w:type="spellEnd"/>
-      <w:r>
-        <w:t xml:space="preserve"> </w:t>
-      </w:r>
-      <w:proofErr w:type="spellStart"/>
-      <w:r>
-        <w:t>trọng</w:t>
-      </w:r>
-      <w:proofErr w:type="spellEnd"/>
+      <w:r>
+        <w:t>: máu</w:t>
+      </w:r>
+      <w:r>
+        <w:t xml:space="preserve"> (độ bền)</w:t>
+      </w:r>
+      <w:r>
+        <w:t>, tải trọng</w:t>
+      </w:r>
       <w:r>
         <w:t>.</w:t>
       </w:r>
@@ -1744,85 +808,8 @@
           <w:numId w:val="19"/>
         </w:numPr>
       </w:pPr>
-      <w:proofErr w:type="spellStart"/>
-      <w:r>
-        <w:t>Vật</w:t>
-      </w:r>
-      <w:proofErr w:type="spellEnd"/>
-      <w:r>
-        <w:t xml:space="preserve"> </w:t>
-      </w:r>
-      <w:proofErr w:type="spellStart"/>
-      <w:r>
-        <w:t>phẩm</w:t>
-      </w:r>
-      <w:proofErr w:type="spellEnd"/>
-      <w:r>
-        <w:t xml:space="preserve"> </w:t>
-      </w:r>
-      <w:proofErr w:type="spellStart"/>
-      <w:r>
-        <w:t>môi</w:t>
-      </w:r>
-      <w:proofErr w:type="spellEnd"/>
-      <w:r>
-        <w:t xml:space="preserve"> </w:t>
-      </w:r>
-      <w:proofErr w:type="spellStart"/>
-      <w:r>
-        <w:t>trường</w:t>
-      </w:r>
-      <w:proofErr w:type="spellEnd"/>
-      <w:r>
-        <w:t xml:space="preserve">: </w:t>
-      </w:r>
-      <w:proofErr w:type="spellStart"/>
-      <w:r>
-        <w:t>cây</w:t>
-      </w:r>
-      <w:proofErr w:type="spellEnd"/>
-      <w:r>
-        <w:t xml:space="preserve"> </w:t>
-      </w:r>
-      <w:proofErr w:type="spellStart"/>
-      <w:r>
-        <w:t>cối</w:t>
-      </w:r>
-      <w:proofErr w:type="spellEnd"/>
-      <w:r>
-        <w:t xml:space="preserve">, </w:t>
-      </w:r>
-      <w:proofErr w:type="spellStart"/>
-      <w:r>
-        <w:t>khoáng</w:t>
-      </w:r>
-      <w:proofErr w:type="spellEnd"/>
-      <w:r>
-        <w:t xml:space="preserve"> </w:t>
-      </w:r>
-      <w:proofErr w:type="spellStart"/>
-      <w:r>
-        <w:t>sản</w:t>
-      </w:r>
-      <w:proofErr w:type="spellEnd"/>
-      <w:r>
-        <w:t xml:space="preserve">, </w:t>
-      </w:r>
-      <w:proofErr w:type="spellStart"/>
-      <w:r>
-        <w:t>động</w:t>
-      </w:r>
-      <w:proofErr w:type="spellEnd"/>
-      <w:r>
-        <w:t xml:space="preserve"> </w:t>
-      </w:r>
-      <w:proofErr w:type="spellStart"/>
-      <w:r>
-        <w:t>vật</w:t>
-      </w:r>
-      <w:proofErr w:type="spellEnd"/>
-      <w:r>
-        <w:t>, …</w:t>
+      <w:r>
+        <w:t>Vật phẩm môi trường: cây cối, khoáng sản, động vật, …</w:t>
       </w:r>
     </w:p>
     <w:p>
@@ -1833,53 +820,8 @@
           <w:numId w:val="19"/>
         </w:numPr>
       </w:pPr>
-      <w:proofErr w:type="spellStart"/>
-      <w:r>
-        <w:t>Vật</w:t>
-      </w:r>
-      <w:proofErr w:type="spellEnd"/>
-      <w:r>
-        <w:t xml:space="preserve"> </w:t>
-      </w:r>
-      <w:proofErr w:type="spellStart"/>
-      <w:r>
-        <w:t>phẩm</w:t>
-      </w:r>
-      <w:proofErr w:type="spellEnd"/>
-      <w:r>
-        <w:t xml:space="preserve"> </w:t>
-      </w:r>
-      <w:proofErr w:type="spellStart"/>
-      <w:r>
-        <w:t>khai</w:t>
-      </w:r>
-      <w:proofErr w:type="spellEnd"/>
-      <w:r>
-        <w:t xml:space="preserve"> </w:t>
-      </w:r>
-      <w:proofErr w:type="spellStart"/>
-      <w:r>
-        <w:t>thác</w:t>
-      </w:r>
-      <w:proofErr w:type="spellEnd"/>
-      <w:r>
-        <w:t xml:space="preserve">: </w:t>
-      </w:r>
-      <w:proofErr w:type="spellStart"/>
-      <w:r>
-        <w:t>gỗ</w:t>
-      </w:r>
-      <w:proofErr w:type="spellEnd"/>
-      <w:r>
-        <w:t xml:space="preserve">, </w:t>
-      </w:r>
-      <w:proofErr w:type="spellStart"/>
-      <w:r>
-        <w:t>thịt</w:t>
-      </w:r>
-      <w:proofErr w:type="spellEnd"/>
-      <w:r>
-        <w:t>, da,</w:t>
+      <w:r>
+        <w:t>Vật phẩm khai thác: gỗ, thịt, da,</w:t>
       </w:r>
       <w:r>
         <w:t xml:space="preserve"> </w:t>
@@ -1896,69 +838,8 @@
           <w:numId w:val="19"/>
         </w:numPr>
       </w:pPr>
-      <w:proofErr w:type="spellStart"/>
-      <w:r>
-        <w:t>Vật</w:t>
-      </w:r>
-      <w:proofErr w:type="spellEnd"/>
-      <w:r>
-        <w:t xml:space="preserve"> </w:t>
-      </w:r>
-      <w:proofErr w:type="spellStart"/>
-      <w:r>
-        <w:t>phẩm</w:t>
-      </w:r>
-      <w:proofErr w:type="spellEnd"/>
-      <w:r>
-        <w:t xml:space="preserve"> </w:t>
-      </w:r>
-      <w:proofErr w:type="spellStart"/>
-      <w:r>
-        <w:t>chế</w:t>
-      </w:r>
-      <w:proofErr w:type="spellEnd"/>
-      <w:r>
-        <w:t xml:space="preserve"> </w:t>
-      </w:r>
-      <w:proofErr w:type="spellStart"/>
-      <w:r>
-        <w:t>tạo</w:t>
-      </w:r>
-      <w:proofErr w:type="spellEnd"/>
-      <w:r>
-        <w:t xml:space="preserve">: </w:t>
-      </w:r>
-      <w:proofErr w:type="spellStart"/>
-      <w:r>
-        <w:t>hàng</w:t>
-      </w:r>
-      <w:proofErr w:type="spellEnd"/>
-      <w:r>
-        <w:t xml:space="preserve"> </w:t>
-      </w:r>
-      <w:proofErr w:type="spellStart"/>
-      <w:r>
-        <w:t>rào</w:t>
-      </w:r>
-      <w:proofErr w:type="spellEnd"/>
-      <w:r>
-        <w:t xml:space="preserve">, </w:t>
-      </w:r>
-      <w:proofErr w:type="spellStart"/>
-      <w:r>
-        <w:t>vũ</w:t>
-      </w:r>
-      <w:proofErr w:type="spellEnd"/>
-      <w:r>
-        <w:t xml:space="preserve"> </w:t>
-      </w:r>
-      <w:proofErr w:type="spellStart"/>
-      <w:r>
-        <w:t>khí</w:t>
-      </w:r>
-      <w:proofErr w:type="spellEnd"/>
-      <w:r>
-        <w:t>,</w:t>
+      <w:r>
+        <w:t>Vật phẩm chế tạo: hàng rào, vũ khí,</w:t>
       </w:r>
       <w:r>
         <w:t xml:space="preserve"> </w:t>
@@ -1981,213 +862,11 @@
           <w:numId w:val="19"/>
         </w:numPr>
       </w:pPr>
-      <w:proofErr w:type="spellStart"/>
-      <w:r>
-        <w:t>Điểu</w:t>
-      </w:r>
-      <w:proofErr w:type="spellEnd"/>
-      <w:r>
-        <w:t xml:space="preserve"> </w:t>
-      </w:r>
-      <w:proofErr w:type="spellStart"/>
-      <w:r>
-        <w:t>khiển</w:t>
-      </w:r>
-      <w:proofErr w:type="spellEnd"/>
-      <w:r>
-        <w:t xml:space="preserve">: </w:t>
-      </w:r>
-      <w:proofErr w:type="spellStart"/>
-      <w:r>
-        <w:t>Người</w:t>
-      </w:r>
-      <w:proofErr w:type="spellEnd"/>
-      <w:r>
-        <w:t xml:space="preserve"> </w:t>
-      </w:r>
-      <w:proofErr w:type="spellStart"/>
-      <w:r>
-        <w:t>chơi</w:t>
-      </w:r>
-      <w:proofErr w:type="spellEnd"/>
-      <w:r>
-        <w:t xml:space="preserve"> </w:t>
-      </w:r>
-      <w:proofErr w:type="spellStart"/>
-      <w:r>
-        <w:t>dùng</w:t>
-      </w:r>
-      <w:proofErr w:type="spellEnd"/>
-      <w:r>
-        <w:t xml:space="preserve"> </w:t>
-      </w:r>
-      <w:proofErr w:type="spellStart"/>
-      <w:r>
-        <w:t>chuột</w:t>
-      </w:r>
-      <w:proofErr w:type="spellEnd"/>
-      <w:r>
-        <w:t xml:space="preserve">, </w:t>
-      </w:r>
-      <w:proofErr w:type="spellStart"/>
-      <w:r>
-        <w:t>bàn</w:t>
-      </w:r>
-      <w:proofErr w:type="spellEnd"/>
-      <w:r>
-        <w:t xml:space="preserve"> </w:t>
-      </w:r>
-      <w:proofErr w:type="spellStart"/>
-      <w:r>
-        <w:t>phím</w:t>
-      </w:r>
-      <w:proofErr w:type="spellEnd"/>
-      <w:r>
-        <w:t xml:space="preserve"> </w:t>
-      </w:r>
-      <w:proofErr w:type="spellStart"/>
-      <w:r>
-        <w:t>để</w:t>
-      </w:r>
-      <w:proofErr w:type="spellEnd"/>
-      <w:r>
-        <w:t xml:space="preserve"> </w:t>
-      </w:r>
-      <w:proofErr w:type="spellStart"/>
-      <w:r>
-        <w:t>thực</w:t>
-      </w:r>
-      <w:proofErr w:type="spellEnd"/>
-      <w:r>
-        <w:t xml:space="preserve"> </w:t>
-      </w:r>
-      <w:proofErr w:type="spellStart"/>
-      <w:r>
-        <w:t>hiện</w:t>
-      </w:r>
-      <w:proofErr w:type="spellEnd"/>
-      <w:r>
-        <w:t xml:space="preserve"> </w:t>
-      </w:r>
-      <w:proofErr w:type="spellStart"/>
-      <w:r>
-        <w:t>các</w:t>
-      </w:r>
-      <w:proofErr w:type="spellEnd"/>
-      <w:r>
-        <w:t xml:space="preserve"> </w:t>
-      </w:r>
-      <w:proofErr w:type="spellStart"/>
-      <w:r>
-        <w:t>chức</w:t>
-      </w:r>
-      <w:proofErr w:type="spellEnd"/>
-      <w:r>
-        <w:t xml:space="preserve"> </w:t>
-      </w:r>
-      <w:proofErr w:type="spellStart"/>
-      <w:r>
-        <w:t>năng</w:t>
-      </w:r>
-      <w:proofErr w:type="spellEnd"/>
-      <w:r>
-        <w:t xml:space="preserve"> </w:t>
-      </w:r>
-      <w:proofErr w:type="spellStart"/>
-      <w:r>
-        <w:t>trong</w:t>
-      </w:r>
-      <w:proofErr w:type="spellEnd"/>
-      <w:r>
-        <w:t xml:space="preserve"> </w:t>
-      </w:r>
-      <w:proofErr w:type="spellStart"/>
-      <w:r>
-        <w:t>trò</w:t>
-      </w:r>
-      <w:proofErr w:type="spellEnd"/>
-      <w:r>
-        <w:t xml:space="preserve"> </w:t>
-      </w:r>
-      <w:proofErr w:type="spellStart"/>
-      <w:r>
-        <w:t>chơi</w:t>
-      </w:r>
-      <w:proofErr w:type="spellEnd"/>
-      <w:r>
-        <w:t xml:space="preserve"> </w:t>
-      </w:r>
-      <w:proofErr w:type="spellStart"/>
-      <w:r>
-        <w:t>như</w:t>
-      </w:r>
-      <w:proofErr w:type="spellEnd"/>
-      <w:r>
-        <w:t xml:space="preserve"> </w:t>
-      </w:r>
-      <w:proofErr w:type="spellStart"/>
-      <w:r>
-        <w:t>tương</w:t>
-      </w:r>
-      <w:proofErr w:type="spellEnd"/>
-      <w:r>
-        <w:t xml:space="preserve"> </w:t>
-      </w:r>
-      <w:proofErr w:type="spellStart"/>
-      <w:r>
-        <w:t>tác</w:t>
-      </w:r>
-      <w:proofErr w:type="spellEnd"/>
-      <w:r>
-        <w:t xml:space="preserve"> NPC, </w:t>
-      </w:r>
-      <w:proofErr w:type="spellStart"/>
-      <w:r>
-        <w:t>chế</w:t>
-      </w:r>
-      <w:proofErr w:type="spellEnd"/>
-      <w:r>
-        <w:t xml:space="preserve"> </w:t>
-      </w:r>
-      <w:proofErr w:type="spellStart"/>
-      <w:r>
-        <w:t>tạo</w:t>
-      </w:r>
-      <w:proofErr w:type="spellEnd"/>
-      <w:r>
-        <w:t xml:space="preserve">, </w:t>
-      </w:r>
-      <w:proofErr w:type="spellStart"/>
-      <w:r>
-        <w:t>khai</w:t>
-      </w:r>
-      <w:proofErr w:type="spellEnd"/>
-      <w:r>
-        <w:t xml:space="preserve"> </w:t>
-      </w:r>
-      <w:proofErr w:type="spellStart"/>
-      <w:r>
-        <w:t>thác</w:t>
-      </w:r>
-      <w:proofErr w:type="spellEnd"/>
-      <w:r>
-        <w:t xml:space="preserve">, </w:t>
-      </w:r>
-      <w:proofErr w:type="spellStart"/>
-      <w:r>
-        <w:t>chiến</w:t>
-      </w:r>
-      <w:proofErr w:type="spellEnd"/>
-      <w:r>
-        <w:t xml:space="preserve"> </w:t>
-      </w:r>
-      <w:proofErr w:type="spellStart"/>
-      <w:r>
-        <w:t>đấu</w:t>
-      </w:r>
-      <w:proofErr w:type="spellEnd"/>
-      <w:r>
-        <w:t>,</w:t>
+      <w:r>
+        <w:t>Điểu khiển: Người chơi dùng chuột, bàn phím để thực hiện các chức năng trong trò chơi như</w:t>
+      </w:r>
+      <w:r>
+        <w:t xml:space="preserve"> tương tác NPC, chế tạo, khai thác, chiến đấu,</w:t>
       </w:r>
       <w:r>
         <w:t xml:space="preserve"> </w:t>
@@ -2210,373 +889,14 @@
           <w:numId w:val="19"/>
         </w:numPr>
       </w:pPr>
-      <w:proofErr w:type="spellStart"/>
-      <w:r>
-        <w:t>Bối</w:t>
-      </w:r>
-      <w:proofErr w:type="spellEnd"/>
-      <w:r>
-        <w:t xml:space="preserve"> </w:t>
-      </w:r>
-      <w:proofErr w:type="spellStart"/>
-      <w:r>
-        <w:t>cảnh</w:t>
-      </w:r>
-      <w:proofErr w:type="spellEnd"/>
-      <w:r>
-        <w:t xml:space="preserve">: </w:t>
-      </w:r>
-      <w:proofErr w:type="spellStart"/>
-      <w:r>
-        <w:t>Người</w:t>
-      </w:r>
-      <w:proofErr w:type="spellEnd"/>
-      <w:r>
-        <w:t xml:space="preserve"> </w:t>
-      </w:r>
-      <w:proofErr w:type="spellStart"/>
-      <w:r>
-        <w:t>chơi</w:t>
-      </w:r>
-      <w:proofErr w:type="spellEnd"/>
-      <w:r>
-        <w:t xml:space="preserve"> </w:t>
-      </w:r>
-      <w:proofErr w:type="spellStart"/>
-      <w:r>
-        <w:t>được</w:t>
-      </w:r>
-      <w:proofErr w:type="spellEnd"/>
-      <w:r>
-        <w:t xml:space="preserve"> </w:t>
-      </w:r>
-      <w:proofErr w:type="spellStart"/>
-      <w:r>
-        <w:t>cấp</w:t>
-      </w:r>
-      <w:proofErr w:type="spellEnd"/>
-      <w:r>
-        <w:t xml:space="preserve"> </w:t>
-      </w:r>
-      <w:proofErr w:type="spellStart"/>
-      <w:r>
-        <w:t>một</w:t>
-      </w:r>
-      <w:proofErr w:type="spellEnd"/>
-      <w:r>
-        <w:t xml:space="preserve"> </w:t>
-      </w:r>
-      <w:proofErr w:type="spellStart"/>
-      <w:r>
-        <w:t>lượng</w:t>
-      </w:r>
-      <w:proofErr w:type="spellEnd"/>
-      <w:r>
-        <w:t xml:space="preserve"> </w:t>
-      </w:r>
-      <w:proofErr w:type="spellStart"/>
-      <w:r>
-        <w:t>tài</w:t>
-      </w:r>
-      <w:proofErr w:type="spellEnd"/>
-      <w:r>
-        <w:t xml:space="preserve"> </w:t>
-      </w:r>
-      <w:proofErr w:type="spellStart"/>
-      <w:r>
-        <w:t>nguyên</w:t>
-      </w:r>
-      <w:proofErr w:type="spellEnd"/>
-      <w:r>
-        <w:t xml:space="preserve"> </w:t>
-      </w:r>
-      <w:proofErr w:type="spellStart"/>
-      <w:r>
-        <w:t>nhất</w:t>
-      </w:r>
-      <w:proofErr w:type="spellEnd"/>
-      <w:r>
-        <w:t xml:space="preserve"> </w:t>
-      </w:r>
-      <w:proofErr w:type="spellStart"/>
-      <w:r>
-        <w:t>định</w:t>
-      </w:r>
-      <w:proofErr w:type="spellEnd"/>
-      <w:r>
-        <w:t xml:space="preserve"> </w:t>
-      </w:r>
-      <w:proofErr w:type="spellStart"/>
-      <w:r>
-        <w:t>khi</w:t>
-      </w:r>
-      <w:proofErr w:type="spellEnd"/>
-      <w:r>
-        <w:t xml:space="preserve"> </w:t>
-      </w:r>
-      <w:proofErr w:type="spellStart"/>
-      <w:r>
-        <w:t>khởi</w:t>
-      </w:r>
-      <w:proofErr w:type="spellEnd"/>
-      <w:r>
-        <w:t xml:space="preserve"> </w:t>
-      </w:r>
-      <w:proofErr w:type="spellStart"/>
-      <w:r>
-        <w:t>đầu</w:t>
-      </w:r>
-      <w:proofErr w:type="spellEnd"/>
-      <w:r>
-        <w:t xml:space="preserve">. </w:t>
-      </w:r>
-      <w:proofErr w:type="spellStart"/>
-      <w:r>
-        <w:t>Máu</w:t>
-      </w:r>
-      <w:proofErr w:type="spellEnd"/>
-      <w:r>
-        <w:t xml:space="preserve"> </w:t>
-      </w:r>
-      <w:proofErr w:type="spellStart"/>
-      <w:r>
-        <w:t>người</w:t>
-      </w:r>
-      <w:proofErr w:type="spellEnd"/>
-      <w:r>
-        <w:t xml:space="preserve"> </w:t>
-      </w:r>
-      <w:proofErr w:type="spellStart"/>
-      <w:r>
-        <w:t>chơi</w:t>
-      </w:r>
-      <w:proofErr w:type="spellEnd"/>
-      <w:r>
-        <w:t xml:space="preserve"> </w:t>
-      </w:r>
-      <w:proofErr w:type="spellStart"/>
-      <w:r>
-        <w:t>sẽ</w:t>
-      </w:r>
-      <w:proofErr w:type="spellEnd"/>
-      <w:r>
-        <w:t xml:space="preserve"> </w:t>
-      </w:r>
-      <w:proofErr w:type="spellStart"/>
-      <w:r>
-        <w:t>tụt</w:t>
-      </w:r>
-      <w:proofErr w:type="spellEnd"/>
-      <w:r>
-        <w:t xml:space="preserve"> </w:t>
-      </w:r>
-      <w:proofErr w:type="spellStart"/>
-      <w:r>
-        <w:t>nếu</w:t>
-      </w:r>
-      <w:proofErr w:type="spellEnd"/>
-      <w:r>
-        <w:t xml:space="preserve"> </w:t>
-      </w:r>
-      <w:proofErr w:type="spellStart"/>
-      <w:r>
-        <w:t>trong</w:t>
-      </w:r>
-      <w:proofErr w:type="spellEnd"/>
-      <w:r>
-        <w:t xml:space="preserve"> </w:t>
-      </w:r>
-      <w:proofErr w:type="spellStart"/>
-      <w:r>
-        <w:t>một</w:t>
-      </w:r>
-      <w:proofErr w:type="spellEnd"/>
-      <w:r>
-        <w:t xml:space="preserve"> </w:t>
-      </w:r>
-      <w:proofErr w:type="spellStart"/>
-      <w:r>
-        <w:t>khoảng</w:t>
-      </w:r>
-      <w:proofErr w:type="spellEnd"/>
-      <w:r>
-        <w:t xml:space="preserve"> </w:t>
-      </w:r>
-      <w:proofErr w:type="spellStart"/>
-      <w:r>
-        <w:t>thời</w:t>
-      </w:r>
-      <w:proofErr w:type="spellEnd"/>
-      <w:r>
-        <w:t xml:space="preserve"> </w:t>
-      </w:r>
-      <w:proofErr w:type="spellStart"/>
-      <w:r>
-        <w:t>gian</w:t>
-      </w:r>
-      <w:proofErr w:type="spellEnd"/>
-      <w:r>
-        <w:t xml:space="preserve"> </w:t>
-      </w:r>
-      <w:proofErr w:type="spellStart"/>
-      <w:r>
-        <w:t>nhân</w:t>
-      </w:r>
-      <w:proofErr w:type="spellEnd"/>
-      <w:r>
-        <w:t xml:space="preserve"> </w:t>
-      </w:r>
-      <w:proofErr w:type="spellStart"/>
-      <w:r>
-        <w:t>vật</w:t>
-      </w:r>
-      <w:proofErr w:type="spellEnd"/>
-      <w:r>
-        <w:t xml:space="preserve"> </w:t>
-      </w:r>
-      <w:proofErr w:type="spellStart"/>
-      <w:r>
-        <w:t>không</w:t>
-      </w:r>
-      <w:proofErr w:type="spellEnd"/>
-      <w:r>
-        <w:t xml:space="preserve"> </w:t>
-      </w:r>
-      <w:proofErr w:type="spellStart"/>
-      <w:r>
-        <w:t>ăn</w:t>
-      </w:r>
-      <w:proofErr w:type="spellEnd"/>
-      <w:r>
-        <w:t xml:space="preserve"> </w:t>
-      </w:r>
-      <w:proofErr w:type="spellStart"/>
-      <w:r>
-        <w:t>uống</w:t>
-      </w:r>
-      <w:proofErr w:type="spellEnd"/>
-      <w:r>
-        <w:t xml:space="preserve">. </w:t>
-      </w:r>
-      <w:proofErr w:type="spellStart"/>
-      <w:r>
-        <w:t>Người</w:t>
-      </w:r>
-      <w:proofErr w:type="spellEnd"/>
-      <w:r>
-        <w:t xml:space="preserve"> </w:t>
-      </w:r>
-      <w:proofErr w:type="spellStart"/>
-      <w:r>
-        <w:t>chơi</w:t>
-      </w:r>
-      <w:proofErr w:type="spellEnd"/>
-      <w:r>
-        <w:t xml:space="preserve"> </w:t>
-      </w:r>
-      <w:proofErr w:type="spellStart"/>
-      <w:r>
-        <w:t>sẽ</w:t>
-      </w:r>
-      <w:proofErr w:type="spellEnd"/>
-      <w:r>
-        <w:t xml:space="preserve"> </w:t>
-      </w:r>
-      <w:proofErr w:type="spellStart"/>
-      <w:r>
-        <w:t>phải</w:t>
-      </w:r>
-      <w:proofErr w:type="spellEnd"/>
-      <w:r>
-        <w:t xml:space="preserve"> </w:t>
-      </w:r>
-      <w:proofErr w:type="spellStart"/>
-      <w:r>
-        <w:t>thu</w:t>
-      </w:r>
-      <w:proofErr w:type="spellEnd"/>
-      <w:r>
-        <w:t xml:space="preserve"> </w:t>
-      </w:r>
-      <w:proofErr w:type="spellStart"/>
-      <w:r>
-        <w:t>thập</w:t>
-      </w:r>
-      <w:proofErr w:type="spellEnd"/>
-      <w:r>
-        <w:t xml:space="preserve"> </w:t>
-      </w:r>
-      <w:proofErr w:type="spellStart"/>
-      <w:r>
-        <w:t>tài</w:t>
-      </w:r>
-      <w:proofErr w:type="spellEnd"/>
-      <w:r>
-        <w:t xml:space="preserve"> </w:t>
-      </w:r>
-      <w:proofErr w:type="spellStart"/>
-      <w:r>
-        <w:t>nguyên</w:t>
-      </w:r>
-      <w:proofErr w:type="spellEnd"/>
-      <w:r>
-        <w:t xml:space="preserve">, </w:t>
-      </w:r>
-      <w:proofErr w:type="spellStart"/>
-      <w:r>
-        <w:t>chiến</w:t>
-      </w:r>
-      <w:proofErr w:type="spellEnd"/>
-      <w:r>
-        <w:t xml:space="preserve"> </w:t>
-      </w:r>
-      <w:proofErr w:type="spellStart"/>
-      <w:r>
-        <w:t>đấu</w:t>
-      </w:r>
-      <w:proofErr w:type="spellEnd"/>
-      <w:r>
-        <w:t xml:space="preserve">, </w:t>
-      </w:r>
-      <w:proofErr w:type="spellStart"/>
-      <w:r>
-        <w:t>nuôi</w:t>
-      </w:r>
-      <w:proofErr w:type="spellEnd"/>
-      <w:r>
-        <w:t xml:space="preserve"> </w:t>
-      </w:r>
-      <w:proofErr w:type="spellStart"/>
-      <w:r>
-        <w:t>trồng</w:t>
-      </w:r>
-      <w:proofErr w:type="spellEnd"/>
-      <w:r>
-        <w:t xml:space="preserve"> </w:t>
-      </w:r>
-      <w:proofErr w:type="spellStart"/>
-      <w:r>
-        <w:t>để</w:t>
-      </w:r>
-      <w:proofErr w:type="spellEnd"/>
-      <w:r>
-        <w:t xml:space="preserve"> </w:t>
-      </w:r>
-      <w:proofErr w:type="spellStart"/>
-      <w:r>
-        <w:t>sinh</w:t>
-      </w:r>
-      <w:proofErr w:type="spellEnd"/>
-      <w:r>
-        <w:t xml:space="preserve"> </w:t>
-      </w:r>
-      <w:proofErr w:type="spellStart"/>
-      <w:r>
-        <w:t>tồn</w:t>
-      </w:r>
-      <w:proofErr w:type="spellEnd"/>
-      <w:r>
-        <w:t>.</w:t>
+      <w:r>
+        <w:t xml:space="preserve">Bối cảnh: </w:t>
+      </w:r>
+      <w:r>
+        <w:t>Người chơi được cấp một lượng tài nguyên nhất định khi khởi đầu. Máu người chơi sẽ tụt nếu trong một khoảng thời gian nhân vật không ăn uống. Người chơi</w:t>
+      </w:r>
+      <w:r>
+        <w:t xml:space="preserve"> sẽ phải thu thập tài nguyên, chiến đấu, nuôi trồng để sinh tồn.</w:t>
       </w:r>
     </w:p>
     <w:p>
@@ -2592,197 +912,8 @@
           <w:numId w:val="19"/>
         </w:numPr>
       </w:pPr>
-      <w:proofErr w:type="spellStart"/>
-      <w:r>
-        <w:t>Khởi</w:t>
-      </w:r>
-      <w:proofErr w:type="spellEnd"/>
-      <w:r>
-        <w:t xml:space="preserve"> </w:t>
-      </w:r>
-      <w:proofErr w:type="spellStart"/>
-      <w:r>
-        <w:t>đầu</w:t>
-      </w:r>
-      <w:proofErr w:type="spellEnd"/>
-      <w:r>
-        <w:t xml:space="preserve">: </w:t>
-      </w:r>
-      <w:proofErr w:type="spellStart"/>
-      <w:r>
-        <w:t>Người</w:t>
-      </w:r>
-      <w:proofErr w:type="spellEnd"/>
-      <w:r>
-        <w:t xml:space="preserve"> </w:t>
-      </w:r>
-      <w:proofErr w:type="spellStart"/>
-      <w:r>
-        <w:t>chơi</w:t>
-      </w:r>
-      <w:proofErr w:type="spellEnd"/>
-      <w:r>
-        <w:t xml:space="preserve"> </w:t>
-      </w:r>
-      <w:proofErr w:type="spellStart"/>
-      <w:r>
-        <w:t>có</w:t>
-      </w:r>
-      <w:proofErr w:type="spellEnd"/>
-      <w:r>
-        <w:t xml:space="preserve"> </w:t>
-      </w:r>
-      <w:proofErr w:type="spellStart"/>
-      <w:r>
-        <w:t>sẵn</w:t>
-      </w:r>
-      <w:proofErr w:type="spellEnd"/>
-      <w:r>
-        <w:t xml:space="preserve"> </w:t>
-      </w:r>
-      <w:proofErr w:type="spellStart"/>
-      <w:r>
-        <w:t>máu</w:t>
-      </w:r>
-      <w:proofErr w:type="spellEnd"/>
-      <w:r>
-        <w:t xml:space="preserve">, </w:t>
-      </w:r>
-      <w:proofErr w:type="spellStart"/>
-      <w:r>
-        <w:t>các</w:t>
-      </w:r>
-      <w:proofErr w:type="spellEnd"/>
-      <w:r>
-        <w:t xml:space="preserve"> </w:t>
-      </w:r>
-      <w:proofErr w:type="spellStart"/>
-      <w:r>
-        <w:t>trang</w:t>
-      </w:r>
-      <w:proofErr w:type="spellEnd"/>
-      <w:r>
-        <w:t xml:space="preserve"> </w:t>
-      </w:r>
-      <w:proofErr w:type="spellStart"/>
-      <w:r>
-        <w:t>bị</w:t>
-      </w:r>
-      <w:proofErr w:type="spellEnd"/>
-      <w:r>
-        <w:t xml:space="preserve"> </w:t>
-      </w:r>
-      <w:proofErr w:type="spellStart"/>
-      <w:r>
-        <w:t>khai</w:t>
-      </w:r>
-      <w:proofErr w:type="spellEnd"/>
-      <w:r>
-        <w:t xml:space="preserve"> </w:t>
-      </w:r>
-      <w:proofErr w:type="spellStart"/>
-      <w:r>
-        <w:t>thác</w:t>
-      </w:r>
-      <w:proofErr w:type="spellEnd"/>
-      <w:r>
-        <w:t xml:space="preserve">, </w:t>
-      </w:r>
-      <w:proofErr w:type="spellStart"/>
-      <w:r>
-        <w:t>chiến</w:t>
-      </w:r>
-      <w:proofErr w:type="spellEnd"/>
-      <w:r>
-        <w:t xml:space="preserve"> </w:t>
-      </w:r>
-      <w:proofErr w:type="spellStart"/>
-      <w:r>
-        <w:t>đấu</w:t>
-      </w:r>
-      <w:proofErr w:type="spellEnd"/>
-      <w:r>
-        <w:t xml:space="preserve"> </w:t>
-      </w:r>
-      <w:proofErr w:type="spellStart"/>
-      <w:r>
-        <w:t>cơ</w:t>
-      </w:r>
-      <w:proofErr w:type="spellEnd"/>
-      <w:r>
-        <w:t xml:space="preserve"> </w:t>
-      </w:r>
-      <w:proofErr w:type="spellStart"/>
-      <w:r>
-        <w:t>bản</w:t>
-      </w:r>
-      <w:proofErr w:type="spellEnd"/>
-      <w:r>
-        <w:t xml:space="preserve">, </w:t>
-      </w:r>
-      <w:proofErr w:type="spellStart"/>
-      <w:r>
-        <w:t>nhà</w:t>
-      </w:r>
-      <w:proofErr w:type="spellEnd"/>
-      <w:r>
-        <w:t xml:space="preserve"> ở, </w:t>
-      </w:r>
-      <w:proofErr w:type="spellStart"/>
-      <w:r>
-        <w:t>hòm</w:t>
-      </w:r>
-      <w:proofErr w:type="spellEnd"/>
-      <w:r>
-        <w:t xml:space="preserve"> </w:t>
-      </w:r>
-      <w:proofErr w:type="spellStart"/>
-      <w:r>
-        <w:t>đồ</w:t>
-      </w:r>
-      <w:proofErr w:type="spellEnd"/>
-      <w:r>
-        <w:t xml:space="preserve"> </w:t>
-      </w:r>
-      <w:proofErr w:type="spellStart"/>
-      <w:r>
-        <w:t>cố</w:t>
-      </w:r>
-      <w:proofErr w:type="spellEnd"/>
-      <w:r>
-        <w:t xml:space="preserve"> </w:t>
-      </w:r>
-      <w:proofErr w:type="spellStart"/>
-      <w:r>
-        <w:t>định</w:t>
-      </w:r>
-      <w:proofErr w:type="spellEnd"/>
-      <w:r>
-        <w:t xml:space="preserve">, </w:t>
-      </w:r>
-      <w:proofErr w:type="spellStart"/>
-      <w:r>
-        <w:t>khu</w:t>
-      </w:r>
-      <w:proofErr w:type="spellEnd"/>
-      <w:r>
-        <w:t xml:space="preserve"> </w:t>
-      </w:r>
-      <w:proofErr w:type="spellStart"/>
-      <w:r>
-        <w:t>nuôi</w:t>
-      </w:r>
-      <w:proofErr w:type="spellEnd"/>
-      <w:r>
-        <w:t xml:space="preserve"> </w:t>
-      </w:r>
-      <w:proofErr w:type="spellStart"/>
-      <w:r>
-        <w:t>trồng</w:t>
-      </w:r>
-      <w:proofErr w:type="spellEnd"/>
-      <w:r>
-        <w:t>.</w:t>
+      <w:r>
+        <w:t>Khởi đầu: Người chơi có sẵn máu, các trang bị khai thác, chiến đấu cơ bản, nhà ở, hòm đồ cố định, khu nuôi trồng.</w:t>
       </w:r>
     </w:p>
     <w:p>
@@ -2798,27 +929,9 @@
           <w:numId w:val="19"/>
         </w:numPr>
       </w:pPr>
-      <w:proofErr w:type="spellStart"/>
-      <w:r>
-        <w:t>Hoạt</w:t>
-      </w:r>
-      <w:proofErr w:type="spellEnd"/>
-      <w:r>
-        <w:t xml:space="preserve"> </w:t>
-      </w:r>
-      <w:proofErr w:type="spellStart"/>
-      <w:r>
-        <w:t>động</w:t>
-      </w:r>
-      <w:proofErr w:type="spellEnd"/>
-      <w:r>
-        <w:t xml:space="preserve"> </w:t>
-      </w:r>
-      <w:proofErr w:type="spellStart"/>
-      <w:r>
-        <w:t>chính</w:t>
-      </w:r>
-      <w:proofErr w:type="spellEnd"/>
+      <w:r>
+        <w:t>Hoạt động chính</w:t>
+      </w:r>
       <w:r>
         <w:t xml:space="preserve">: </w:t>
       </w:r>
@@ -2831,53 +944,8 @@
           <w:numId w:val="19"/>
         </w:numPr>
       </w:pPr>
-      <w:proofErr w:type="spellStart"/>
-      <w:r>
-        <w:t>Tương</w:t>
-      </w:r>
-      <w:proofErr w:type="spellEnd"/>
-      <w:r>
-        <w:t xml:space="preserve"> </w:t>
-      </w:r>
-      <w:proofErr w:type="spellStart"/>
-      <w:r>
-        <w:t>tác</w:t>
-      </w:r>
-      <w:proofErr w:type="spellEnd"/>
-      <w:r>
-        <w:t xml:space="preserve"> NPC: </w:t>
-      </w:r>
-      <w:proofErr w:type="spellStart"/>
-      <w:r>
-        <w:t>mua</w:t>
-      </w:r>
-      <w:proofErr w:type="spellEnd"/>
-      <w:r>
-        <w:t xml:space="preserve"> </w:t>
-      </w:r>
-      <w:proofErr w:type="spellStart"/>
-      <w:r>
-        <w:t>bán</w:t>
-      </w:r>
-      <w:proofErr w:type="spellEnd"/>
-      <w:r>
-        <w:t xml:space="preserve"> </w:t>
-      </w:r>
-      <w:proofErr w:type="spellStart"/>
-      <w:r>
-        <w:t>vật</w:t>
-      </w:r>
-      <w:proofErr w:type="spellEnd"/>
-      <w:r>
-        <w:t xml:space="preserve"> </w:t>
-      </w:r>
-      <w:proofErr w:type="spellStart"/>
-      <w:r>
-        <w:t>phẩm</w:t>
-      </w:r>
-      <w:proofErr w:type="spellEnd"/>
-      <w:r>
-        <w:t>, …</w:t>
+      <w:r>
+        <w:t>Tương tác NPC: mua bán vật phẩm, …</w:t>
       </w:r>
     </w:p>
     <w:p>
@@ -2888,45 +956,8 @@
           <w:numId w:val="19"/>
         </w:numPr>
       </w:pPr>
-      <w:proofErr w:type="spellStart"/>
-      <w:r>
-        <w:t>Ăn</w:t>
-      </w:r>
-      <w:proofErr w:type="spellEnd"/>
-      <w:r>
-        <w:t xml:space="preserve"> </w:t>
-      </w:r>
-      <w:proofErr w:type="spellStart"/>
-      <w:r>
-        <w:t>uống</w:t>
-      </w:r>
-      <w:proofErr w:type="spellEnd"/>
-      <w:r>
-        <w:t xml:space="preserve"> </w:t>
-      </w:r>
-      <w:proofErr w:type="spellStart"/>
-      <w:r>
-        <w:t>để</w:t>
-      </w:r>
-      <w:proofErr w:type="spellEnd"/>
-      <w:r>
-        <w:t xml:space="preserve"> </w:t>
-      </w:r>
-      <w:proofErr w:type="spellStart"/>
-      <w:r>
-        <w:t>tăng</w:t>
-      </w:r>
-      <w:proofErr w:type="spellEnd"/>
-      <w:r>
-        <w:t xml:space="preserve"> </w:t>
-      </w:r>
-      <w:proofErr w:type="spellStart"/>
-      <w:r>
-        <w:t>máu</w:t>
-      </w:r>
-      <w:proofErr w:type="spellEnd"/>
-      <w:r>
-        <w:t>.</w:t>
+      <w:r>
+        <w:t>Ăn uống để tăng máu.</w:t>
       </w:r>
     </w:p>
     <w:p>
@@ -2938,95 +969,7 @@
         </w:numPr>
       </w:pPr>
       <w:r>
-        <w:t xml:space="preserve">Thu </w:t>
-      </w:r>
-      <w:proofErr w:type="spellStart"/>
-      <w:r>
-        <w:t>thập</w:t>
-      </w:r>
-      <w:proofErr w:type="spellEnd"/>
-      <w:r>
-        <w:t xml:space="preserve"> </w:t>
-      </w:r>
-      <w:proofErr w:type="spellStart"/>
-      <w:r>
-        <w:t>vật</w:t>
-      </w:r>
-      <w:proofErr w:type="spellEnd"/>
-      <w:r>
-        <w:t xml:space="preserve"> </w:t>
-      </w:r>
-      <w:proofErr w:type="spellStart"/>
-      <w:r>
-        <w:t>liệu</w:t>
-      </w:r>
-      <w:proofErr w:type="spellEnd"/>
-      <w:r>
-        <w:t xml:space="preserve"> qua </w:t>
-      </w:r>
-      <w:proofErr w:type="spellStart"/>
-      <w:r>
-        <w:t>khai</w:t>
-      </w:r>
-      <w:proofErr w:type="spellEnd"/>
-      <w:r>
-        <w:t xml:space="preserve"> </w:t>
-      </w:r>
-      <w:proofErr w:type="spellStart"/>
-      <w:r>
-        <w:t>thác</w:t>
-      </w:r>
-      <w:proofErr w:type="spellEnd"/>
-      <w:r>
-        <w:t xml:space="preserve"> (</w:t>
-      </w:r>
-      <w:proofErr w:type="spellStart"/>
-      <w:r>
-        <w:t>cây</w:t>
-      </w:r>
-      <w:proofErr w:type="spellEnd"/>
-      <w:r>
-        <w:t xml:space="preserve"> </w:t>
-      </w:r>
-      <w:proofErr w:type="spellStart"/>
-      <w:r>
-        <w:t>trồng</w:t>
-      </w:r>
-      <w:proofErr w:type="spellEnd"/>
-      <w:r>
-        <w:t xml:space="preserve">, </w:t>
-      </w:r>
-      <w:proofErr w:type="spellStart"/>
-      <w:r>
-        <w:t>khoáng</w:t>
-      </w:r>
-      <w:proofErr w:type="spellEnd"/>
-      <w:r>
-        <w:t xml:space="preserve"> </w:t>
-      </w:r>
-      <w:proofErr w:type="spellStart"/>
-      <w:r>
-        <w:t>sản</w:t>
-      </w:r>
-      <w:proofErr w:type="spellEnd"/>
-      <w:r>
-        <w:t xml:space="preserve">, </w:t>
-      </w:r>
-      <w:proofErr w:type="spellStart"/>
-      <w:r>
-        <w:t>động</w:t>
-      </w:r>
-      <w:proofErr w:type="spellEnd"/>
-      <w:r>
-        <w:t xml:space="preserve"> </w:t>
-      </w:r>
-      <w:proofErr w:type="spellStart"/>
-      <w:r>
-        <w:t>vật</w:t>
-      </w:r>
-      <w:proofErr w:type="spellEnd"/>
-      <w:r>
-        <w:t>, ...).</w:t>
+        <w:t>Thu thập vật liệu qua khai thác (cây trồng, khoáng sản, động vật, ...).</w:t>
       </w:r>
     </w:p>
     <w:p>
@@ -3037,181 +980,8 @@
           <w:numId w:val="19"/>
         </w:numPr>
       </w:pPr>
-      <w:proofErr w:type="spellStart"/>
-      <w:r>
-        <w:t>Chế</w:t>
-      </w:r>
-      <w:proofErr w:type="spellEnd"/>
-      <w:r>
-        <w:t xml:space="preserve"> </w:t>
-      </w:r>
-      <w:proofErr w:type="spellStart"/>
-      <w:r>
-        <w:t>tạo</w:t>
-      </w:r>
-      <w:proofErr w:type="spellEnd"/>
-      <w:r>
-        <w:t xml:space="preserve"> </w:t>
-      </w:r>
-      <w:proofErr w:type="spellStart"/>
-      <w:r>
-        <w:t>đồ</w:t>
-      </w:r>
-      <w:proofErr w:type="spellEnd"/>
-      <w:r>
-        <w:t xml:space="preserve"> qua </w:t>
-      </w:r>
-      <w:proofErr w:type="spellStart"/>
-      <w:r>
-        <w:t>các</w:t>
-      </w:r>
-      <w:proofErr w:type="spellEnd"/>
-      <w:r>
-        <w:t xml:space="preserve"> </w:t>
-      </w:r>
-      <w:proofErr w:type="spellStart"/>
-      <w:r>
-        <w:t>vật</w:t>
-      </w:r>
-      <w:proofErr w:type="spellEnd"/>
-      <w:r>
-        <w:t xml:space="preserve"> </w:t>
-      </w:r>
-      <w:proofErr w:type="spellStart"/>
-      <w:r>
-        <w:t>liệu</w:t>
-      </w:r>
-      <w:proofErr w:type="spellEnd"/>
-      <w:r>
-        <w:t xml:space="preserve"> </w:t>
-      </w:r>
-      <w:proofErr w:type="spellStart"/>
-      <w:r>
-        <w:t>đã</w:t>
-      </w:r>
-      <w:proofErr w:type="spellEnd"/>
-      <w:r>
-        <w:t xml:space="preserve"> </w:t>
-      </w:r>
-      <w:proofErr w:type="spellStart"/>
-      <w:r>
-        <w:t>thu</w:t>
-      </w:r>
-      <w:proofErr w:type="spellEnd"/>
-      <w:r>
-        <w:t xml:space="preserve"> </w:t>
-      </w:r>
-      <w:proofErr w:type="spellStart"/>
-      <w:r>
-        <w:t>thập</w:t>
-      </w:r>
-      <w:proofErr w:type="spellEnd"/>
-      <w:r>
-        <w:t xml:space="preserve"> (</w:t>
-      </w:r>
-      <w:proofErr w:type="spellStart"/>
-      <w:r>
-        <w:t>đồ</w:t>
-      </w:r>
-      <w:proofErr w:type="spellEnd"/>
-      <w:r>
-        <w:t xml:space="preserve"> </w:t>
-      </w:r>
-      <w:proofErr w:type="spellStart"/>
-      <w:r>
-        <w:t>ăn</w:t>
-      </w:r>
-      <w:proofErr w:type="spellEnd"/>
-      <w:r>
-        <w:t xml:space="preserve">, </w:t>
-      </w:r>
-      <w:proofErr w:type="spellStart"/>
-      <w:r>
-        <w:t>đồ</w:t>
-      </w:r>
-      <w:proofErr w:type="spellEnd"/>
-      <w:r>
-        <w:t xml:space="preserve"> </w:t>
-      </w:r>
-      <w:proofErr w:type="spellStart"/>
-      <w:r>
-        <w:t>trang</w:t>
-      </w:r>
-      <w:proofErr w:type="spellEnd"/>
-      <w:r>
-        <w:t xml:space="preserve"> </w:t>
-      </w:r>
-      <w:proofErr w:type="spellStart"/>
-      <w:r>
-        <w:t>trí</w:t>
-      </w:r>
-      <w:proofErr w:type="spellEnd"/>
-      <w:r>
-        <w:t xml:space="preserve">, </w:t>
-      </w:r>
-      <w:proofErr w:type="spellStart"/>
-      <w:r>
-        <w:t>đồ</w:t>
-      </w:r>
-      <w:proofErr w:type="spellEnd"/>
-      <w:r>
-        <w:t xml:space="preserve"> </w:t>
-      </w:r>
-      <w:proofErr w:type="spellStart"/>
-      <w:r>
-        <w:t>dùng</w:t>
-      </w:r>
-      <w:proofErr w:type="spellEnd"/>
-      <w:r>
-        <w:t xml:space="preserve"> </w:t>
-      </w:r>
-      <w:proofErr w:type="spellStart"/>
-      <w:r>
-        <w:t>nông</w:t>
-      </w:r>
-      <w:proofErr w:type="spellEnd"/>
-      <w:r>
-        <w:t xml:space="preserve"> </w:t>
-      </w:r>
-      <w:proofErr w:type="spellStart"/>
-      <w:r>
-        <w:t>trại</w:t>
-      </w:r>
-      <w:proofErr w:type="spellEnd"/>
-      <w:r>
-        <w:t xml:space="preserve">, </w:t>
-      </w:r>
-      <w:proofErr w:type="spellStart"/>
-      <w:r>
-        <w:t>trang</w:t>
-      </w:r>
-      <w:proofErr w:type="spellEnd"/>
-      <w:r>
-        <w:t xml:space="preserve"> </w:t>
-      </w:r>
-      <w:proofErr w:type="spellStart"/>
-      <w:r>
-        <w:t>bị</w:t>
-      </w:r>
-      <w:proofErr w:type="spellEnd"/>
-      <w:r>
-        <w:t xml:space="preserve"> </w:t>
-      </w:r>
-      <w:proofErr w:type="spellStart"/>
-      <w:r>
-        <w:t>chiến</w:t>
-      </w:r>
-      <w:proofErr w:type="spellEnd"/>
-      <w:r>
-        <w:t xml:space="preserve"> </w:t>
-      </w:r>
-      <w:proofErr w:type="spellStart"/>
-      <w:r>
-        <w:t>đấu</w:t>
-      </w:r>
-      <w:proofErr w:type="spellEnd"/>
-      <w:r>
-        <w:t>)</w:t>
+      <w:r>
+        <w:t>Chế tạo đồ qua các vật liệu đã thu thập (đồ ăn, đồ trang trí, đồ dùng nông trại, trang bị chiến đấu)</w:t>
       </w:r>
     </w:p>
     <w:p>
@@ -3222,53 +992,8 @@
           <w:numId w:val="19"/>
         </w:numPr>
       </w:pPr>
-      <w:proofErr w:type="spellStart"/>
-      <w:r>
-        <w:t>Nuôi</w:t>
-      </w:r>
-      <w:proofErr w:type="spellEnd"/>
-      <w:r>
-        <w:t xml:space="preserve"> </w:t>
-      </w:r>
-      <w:proofErr w:type="spellStart"/>
-      <w:r>
-        <w:t>trồng</w:t>
-      </w:r>
-      <w:proofErr w:type="spellEnd"/>
-      <w:r>
-        <w:t xml:space="preserve"> </w:t>
-      </w:r>
-      <w:proofErr w:type="spellStart"/>
-      <w:r>
-        <w:t>cây</w:t>
-      </w:r>
-      <w:proofErr w:type="spellEnd"/>
-      <w:r>
-        <w:t xml:space="preserve"> </w:t>
-      </w:r>
-      <w:proofErr w:type="spellStart"/>
-      <w:r>
-        <w:t>cối</w:t>
-      </w:r>
-      <w:proofErr w:type="spellEnd"/>
-      <w:r>
-        <w:t xml:space="preserve">, </w:t>
-      </w:r>
-      <w:proofErr w:type="spellStart"/>
-      <w:r>
-        <w:t>gia</w:t>
-      </w:r>
-      <w:proofErr w:type="spellEnd"/>
-      <w:r>
-        <w:t xml:space="preserve"> </w:t>
-      </w:r>
-      <w:proofErr w:type="spellStart"/>
-      <w:r>
-        <w:t>súc</w:t>
-      </w:r>
-      <w:proofErr w:type="spellEnd"/>
-      <w:r>
-        <w:t>.</w:t>
+      <w:r>
+        <w:t>Nuôi trồng cây cối, gia súc.</w:t>
       </w:r>
     </w:p>
     <w:p>
@@ -3279,45 +1004,8 @@
           <w:numId w:val="19"/>
         </w:numPr>
       </w:pPr>
-      <w:proofErr w:type="spellStart"/>
-      <w:r>
-        <w:t>Chiến</w:t>
-      </w:r>
-      <w:proofErr w:type="spellEnd"/>
-      <w:r>
-        <w:t xml:space="preserve"> </w:t>
-      </w:r>
-      <w:proofErr w:type="spellStart"/>
-      <w:r>
-        <w:t>đấu</w:t>
-      </w:r>
-      <w:proofErr w:type="spellEnd"/>
-      <w:r>
-        <w:t xml:space="preserve"> </w:t>
-      </w:r>
-      <w:proofErr w:type="spellStart"/>
-      <w:r>
-        <w:t>với</w:t>
-      </w:r>
-      <w:proofErr w:type="spellEnd"/>
-      <w:r>
-        <w:t xml:space="preserve"> </w:t>
-      </w:r>
-      <w:proofErr w:type="spellStart"/>
-      <w:r>
-        <w:t>quái</w:t>
-      </w:r>
-      <w:proofErr w:type="spellEnd"/>
-      <w:r>
-        <w:t xml:space="preserve"> </w:t>
-      </w:r>
-      <w:proofErr w:type="spellStart"/>
-      <w:r>
-        <w:t>thú</w:t>
-      </w:r>
-      <w:proofErr w:type="spellEnd"/>
-      <w:r>
-        <w:t>.</w:t>
+      <w:r>
+        <w:t>Chiến đấu với quái thú.</w:t>
       </w:r>
     </w:p>
     <w:p>
@@ -3328,53 +1016,8 @@
           <w:numId w:val="19"/>
         </w:numPr>
       </w:pPr>
-      <w:proofErr w:type="spellStart"/>
-      <w:r>
-        <w:t>Tăng</w:t>
-      </w:r>
-      <w:proofErr w:type="spellEnd"/>
-      <w:r>
-        <w:t xml:space="preserve"> level </w:t>
-      </w:r>
-      <w:proofErr w:type="spellStart"/>
-      <w:r>
-        <w:t>thông</w:t>
-      </w:r>
-      <w:proofErr w:type="spellEnd"/>
-      <w:r>
-        <w:t xml:space="preserve"> qua </w:t>
-      </w:r>
-      <w:proofErr w:type="spellStart"/>
-      <w:r>
-        <w:t>các</w:t>
-      </w:r>
-      <w:proofErr w:type="spellEnd"/>
-      <w:r>
-        <w:t xml:space="preserve"> </w:t>
-      </w:r>
-      <w:proofErr w:type="spellStart"/>
-      <w:r>
-        <w:t>hoạt</w:t>
-      </w:r>
-      <w:proofErr w:type="spellEnd"/>
-      <w:r>
-        <w:t xml:space="preserve"> </w:t>
-      </w:r>
-      <w:proofErr w:type="spellStart"/>
-      <w:r>
-        <w:t>động</w:t>
-      </w:r>
-      <w:proofErr w:type="spellEnd"/>
-      <w:r>
-        <w:t xml:space="preserve"> </w:t>
-      </w:r>
-      <w:proofErr w:type="spellStart"/>
-      <w:r>
-        <w:t>trên</w:t>
-      </w:r>
-      <w:proofErr w:type="spellEnd"/>
-      <w:r>
-        <w:t>.</w:t>
+      <w:r>
+        <w:t>Tăng level thông qua các hoạt động trên.</w:t>
       </w:r>
     </w:p>
     <w:p>
@@ -3391,35 +1034,12 @@
           <w:numId w:val="19"/>
         </w:numPr>
       </w:pPr>
-      <w:proofErr w:type="spellStart"/>
-      <w:r>
-        <w:t>Mục</w:t>
-      </w:r>
-      <w:proofErr w:type="spellEnd"/>
-      <w:r>
-        <w:t xml:space="preserve"> </w:t>
-      </w:r>
-      <w:proofErr w:type="spellStart"/>
-      <w:r>
-        <w:t>tiêu</w:t>
-      </w:r>
-      <w:proofErr w:type="spellEnd"/>
-      <w:r>
-        <w:t xml:space="preserve"> </w:t>
-      </w:r>
-      <w:proofErr w:type="spellStart"/>
-      <w:r>
-        <w:t>cơ</w:t>
-      </w:r>
-      <w:proofErr w:type="spellEnd"/>
-      <w:r>
-        <w:t xml:space="preserve"> </w:t>
-      </w:r>
-      <w:proofErr w:type="spellStart"/>
-      <w:r>
-        <w:t>bản</w:t>
-      </w:r>
-      <w:proofErr w:type="spellEnd"/>
+      <w:r>
+        <w:t xml:space="preserve">Mục tiêu </w:t>
+      </w:r>
+      <w:r>
+        <w:t>cơ bản</w:t>
+      </w:r>
       <w:r>
         <w:t xml:space="preserve">: </w:t>
       </w:r>
@@ -3432,61 +1052,8 @@
           <w:numId w:val="19"/>
         </w:numPr>
       </w:pPr>
-      <w:proofErr w:type="spellStart"/>
-      <w:r>
-        <w:t>Không</w:t>
-      </w:r>
-      <w:proofErr w:type="spellEnd"/>
-      <w:r>
-        <w:t xml:space="preserve"> </w:t>
-      </w:r>
-      <w:proofErr w:type="spellStart"/>
-      <w:r>
-        <w:t>để</w:t>
-      </w:r>
-      <w:proofErr w:type="spellEnd"/>
-      <w:r>
-        <w:t xml:space="preserve"> </w:t>
-      </w:r>
-      <w:proofErr w:type="spellStart"/>
-      <w:r>
-        <w:t>nhân</w:t>
-      </w:r>
-      <w:proofErr w:type="spellEnd"/>
-      <w:r>
-        <w:t xml:space="preserve"> </w:t>
-      </w:r>
-      <w:proofErr w:type="spellStart"/>
-      <w:r>
-        <w:t>vật</w:t>
-      </w:r>
-      <w:proofErr w:type="spellEnd"/>
-      <w:r>
-        <w:t xml:space="preserve"> </w:t>
-      </w:r>
-      <w:proofErr w:type="spellStart"/>
-      <w:r>
-        <w:t>chết</w:t>
-      </w:r>
-      <w:proofErr w:type="spellEnd"/>
-      <w:r>
-        <w:t xml:space="preserve"> do </w:t>
-      </w:r>
-      <w:proofErr w:type="spellStart"/>
-      <w:r>
-        <w:t>hết</w:t>
-      </w:r>
-      <w:proofErr w:type="spellEnd"/>
-      <w:r>
-        <w:t xml:space="preserve"> </w:t>
-      </w:r>
-      <w:proofErr w:type="spellStart"/>
-      <w:r>
-        <w:t>máu</w:t>
-      </w:r>
-      <w:proofErr w:type="spellEnd"/>
-      <w:r>
-        <w:t>.</w:t>
+      <w:r>
+        <w:t>Không để nhân vật chết do hết máu.</w:t>
       </w:r>
     </w:p>
     <w:p>
@@ -3497,37 +1064,8 @@
           <w:numId w:val="19"/>
         </w:numPr>
       </w:pPr>
-      <w:proofErr w:type="spellStart"/>
-      <w:r>
-        <w:t>Khám</w:t>
-      </w:r>
-      <w:proofErr w:type="spellEnd"/>
-      <w:r>
-        <w:t xml:space="preserve"> </w:t>
-      </w:r>
-      <w:proofErr w:type="spellStart"/>
-      <w:r>
-        <w:t>phá</w:t>
-      </w:r>
-      <w:proofErr w:type="spellEnd"/>
-      <w:r>
-        <w:t xml:space="preserve"> </w:t>
-      </w:r>
-      <w:proofErr w:type="spellStart"/>
-      <w:r>
-        <w:t>thế</w:t>
-      </w:r>
-      <w:proofErr w:type="spellEnd"/>
-      <w:r>
-        <w:t xml:space="preserve"> </w:t>
-      </w:r>
-      <w:proofErr w:type="spellStart"/>
-      <w:r>
-        <w:t>giới</w:t>
-      </w:r>
-      <w:proofErr w:type="spellEnd"/>
-      <w:r>
-        <w:t>.</w:t>
+      <w:r>
+        <w:t>Khám phá thế giới.</w:t>
       </w:r>
     </w:p>
     <w:p>
@@ -3538,37 +1076,8 @@
           <w:numId w:val="19"/>
         </w:numPr>
       </w:pPr>
-      <w:proofErr w:type="spellStart"/>
-      <w:r>
-        <w:t>Tiêu</w:t>
-      </w:r>
-      <w:proofErr w:type="spellEnd"/>
-      <w:r>
-        <w:t xml:space="preserve"> </w:t>
-      </w:r>
-      <w:proofErr w:type="spellStart"/>
-      <w:r>
-        <w:t>diệt</w:t>
-      </w:r>
-      <w:proofErr w:type="spellEnd"/>
-      <w:r>
-        <w:t xml:space="preserve"> </w:t>
-      </w:r>
-      <w:proofErr w:type="spellStart"/>
-      <w:r>
-        <w:t>quái</w:t>
-      </w:r>
-      <w:proofErr w:type="spellEnd"/>
-      <w:r>
-        <w:t xml:space="preserve"> </w:t>
-      </w:r>
-      <w:proofErr w:type="spellStart"/>
-      <w:r>
-        <w:t>thú</w:t>
-      </w:r>
-      <w:proofErr w:type="spellEnd"/>
-      <w:r>
-        <w:t>.</w:t>
+      <w:r>
+        <w:t>Tiêu diệt quái thú.</w:t>
       </w:r>
     </w:p>
     <w:p>
@@ -3579,45 +1088,8 @@
           <w:numId w:val="19"/>
         </w:numPr>
       </w:pPr>
-      <w:proofErr w:type="spellStart"/>
-      <w:r>
-        <w:t>Mở</w:t>
-      </w:r>
-      <w:proofErr w:type="spellEnd"/>
-      <w:r>
-        <w:t xml:space="preserve"> </w:t>
-      </w:r>
-      <w:proofErr w:type="spellStart"/>
-      <w:r>
-        <w:t>khóa</w:t>
-      </w:r>
-      <w:proofErr w:type="spellEnd"/>
-      <w:r>
-        <w:t xml:space="preserve"> </w:t>
-      </w:r>
-      <w:proofErr w:type="spellStart"/>
-      <w:r>
-        <w:t>các</w:t>
-      </w:r>
-      <w:proofErr w:type="spellEnd"/>
-      <w:r>
-        <w:t xml:space="preserve"> </w:t>
-      </w:r>
-      <w:proofErr w:type="spellStart"/>
-      <w:r>
-        <w:t>vật</w:t>
-      </w:r>
-      <w:proofErr w:type="spellEnd"/>
-      <w:r>
-        <w:t xml:space="preserve"> </w:t>
-      </w:r>
-      <w:proofErr w:type="spellStart"/>
-      <w:r>
-        <w:t>phẩm</w:t>
-      </w:r>
-      <w:proofErr w:type="spellEnd"/>
-      <w:r>
-        <w:t>.</w:t>
+      <w:r>
+        <w:t>Mở khóa các vật phẩm.</w:t>
       </w:r>
     </w:p>
     <w:p>
@@ -3629,8 +1101,6 @@
       <w:pPr>
         <w:ind w:left="0"/>
       </w:pPr>
-      <w:bookmarkStart w:id="0" w:name="_GoBack"/>
-      <w:bookmarkEnd w:id="0"/>
     </w:p>
     <w:p>
       <w:pPr>
@@ -3696,27 +1166,9 @@
             <w:pPr>
               <w:ind w:left="0"/>
             </w:pPr>
-            <w:proofErr w:type="spellStart"/>
             <w:r>
-              <w:t>Mã</w:t>
+              <w:t>Mã chức năng</w:t>
             </w:r>
-            <w:proofErr w:type="spellEnd"/>
-            <w:r>
-              <w:t xml:space="preserve"> </w:t>
-            </w:r>
-            <w:proofErr w:type="spellStart"/>
-            <w:r>
-              <w:t>chức</w:t>
-            </w:r>
-            <w:proofErr w:type="spellEnd"/>
-            <w:r>
-              <w:t xml:space="preserve"> </w:t>
-            </w:r>
-            <w:proofErr w:type="spellStart"/>
-            <w:r>
-              <w:t>năng</w:t>
-            </w:r>
-            <w:proofErr w:type="spellEnd"/>
           </w:p>
         </w:tc>
         <w:tc>
@@ -3728,11 +1180,9 @@
               <w:ind w:left="0"/>
               <w:cnfStyle w:val="100000000000" w:firstRow="1" w:lastRow="0" w:firstColumn="0" w:lastColumn="0" w:oddVBand="0" w:evenVBand="0" w:oddHBand="0" w:evenHBand="0" w:firstRowFirstColumn="0" w:firstRowLastColumn="0" w:lastRowFirstColumn="0" w:lastRowLastColumn="0"/>
             </w:pPr>
-            <w:proofErr w:type="spellStart"/>
             <w:r>
               <w:t>Tên</w:t>
             </w:r>
-            <w:proofErr w:type="spellEnd"/>
           </w:p>
         </w:tc>
         <w:tc>
@@ -3744,19 +1194,9 @@
               <w:ind w:left="0"/>
               <w:cnfStyle w:val="100000000000" w:firstRow="1" w:lastRow="0" w:firstColumn="0" w:lastColumn="0" w:oddVBand="0" w:evenVBand="0" w:oddHBand="0" w:evenHBand="0" w:firstRowFirstColumn="0" w:firstRowLastColumn="0" w:lastRowFirstColumn="0" w:lastRowLastColumn="0"/>
             </w:pPr>
-            <w:proofErr w:type="spellStart"/>
             <w:r>
-              <w:t>Mô</w:t>
+              <w:t>Mô tả</w:t>
             </w:r>
-            <w:proofErr w:type="spellEnd"/>
-            <w:r>
-              <w:t xml:space="preserve"> </w:t>
-            </w:r>
-            <w:proofErr w:type="spellStart"/>
-            <w:r>
-              <w:t>tả</w:t>
-            </w:r>
-            <w:proofErr w:type="spellEnd"/>
           </w:p>
         </w:tc>
       </w:tr>
@@ -3787,35 +1227,9 @@
               <w:ind w:left="0"/>
               <w:cnfStyle w:val="000000100000" w:firstRow="0" w:lastRow="0" w:firstColumn="0" w:lastColumn="0" w:oddVBand="0" w:evenVBand="0" w:oddHBand="1" w:evenHBand="0" w:firstRowFirstColumn="0" w:firstRowLastColumn="0" w:lastRowFirstColumn="0" w:lastRowLastColumn="0"/>
             </w:pPr>
-            <w:proofErr w:type="spellStart"/>
             <w:r>
-              <w:t>Tùy</w:t>
+              <w:t>Tùy chọn hình ảnh</w:t>
             </w:r>
-            <w:proofErr w:type="spellEnd"/>
-            <w:r>
-              <w:t xml:space="preserve"> </w:t>
-            </w:r>
-            <w:proofErr w:type="spellStart"/>
-            <w:r>
-              <w:t>chọn</w:t>
-            </w:r>
-            <w:proofErr w:type="spellEnd"/>
-            <w:r>
-              <w:t xml:space="preserve"> </w:t>
-            </w:r>
-            <w:proofErr w:type="spellStart"/>
-            <w:r>
-              <w:t>hình</w:t>
-            </w:r>
-            <w:proofErr w:type="spellEnd"/>
-            <w:r>
-              <w:t xml:space="preserve"> </w:t>
-            </w:r>
-            <w:proofErr w:type="spellStart"/>
-            <w:r>
-              <w:t>ảnh</w:t>
-            </w:r>
-            <w:proofErr w:type="spellEnd"/>
           </w:p>
         </w:tc>
         <w:tc>
@@ -3854,35 +1268,9 @@
               <w:ind w:left="0"/>
               <w:cnfStyle w:val="000000000000" w:firstRow="0" w:lastRow="0" w:firstColumn="0" w:lastColumn="0" w:oddVBand="0" w:evenVBand="0" w:oddHBand="0" w:evenHBand="0" w:firstRowFirstColumn="0" w:firstRowLastColumn="0" w:lastRowFirstColumn="0" w:lastRowLastColumn="0"/>
             </w:pPr>
-            <w:proofErr w:type="spellStart"/>
             <w:r>
-              <w:t>Tùy</w:t>
+              <w:t>Tùy chọn âm thanh</w:t>
             </w:r>
-            <w:proofErr w:type="spellEnd"/>
-            <w:r>
-              <w:t xml:space="preserve"> </w:t>
-            </w:r>
-            <w:proofErr w:type="spellStart"/>
-            <w:r>
-              <w:t>chọn</w:t>
-            </w:r>
-            <w:proofErr w:type="spellEnd"/>
-            <w:r>
-              <w:t xml:space="preserve"> </w:t>
-            </w:r>
-            <w:proofErr w:type="spellStart"/>
-            <w:r>
-              <w:t>âm</w:t>
-            </w:r>
-            <w:proofErr w:type="spellEnd"/>
-            <w:r>
-              <w:t xml:space="preserve"> </w:t>
-            </w:r>
-            <w:proofErr w:type="spellStart"/>
-            <w:r>
-              <w:t>thanh</w:t>
-            </w:r>
-            <w:proofErr w:type="spellEnd"/>
           </w:p>
         </w:tc>
         <w:tc>
@@ -3924,35 +1312,9 @@
               <w:ind w:left="0"/>
               <w:cnfStyle w:val="000000100000" w:firstRow="0" w:lastRow="0" w:firstColumn="0" w:lastColumn="0" w:oddVBand="0" w:evenVBand="0" w:oddHBand="1" w:evenHBand="0" w:firstRowFirstColumn="0" w:firstRowLastColumn="0" w:lastRowFirstColumn="0" w:lastRowLastColumn="0"/>
             </w:pPr>
-            <w:proofErr w:type="spellStart"/>
             <w:r>
-              <w:t>Tùy</w:t>
+              <w:t>Tùy chọn đồ họa</w:t>
             </w:r>
-            <w:proofErr w:type="spellEnd"/>
-            <w:r>
-              <w:t xml:space="preserve"> </w:t>
-            </w:r>
-            <w:proofErr w:type="spellStart"/>
-            <w:r>
-              <w:t>chọn</w:t>
-            </w:r>
-            <w:proofErr w:type="spellEnd"/>
-            <w:r>
-              <w:t xml:space="preserve"> </w:t>
-            </w:r>
-            <w:proofErr w:type="spellStart"/>
-            <w:r>
-              <w:t>đồ</w:t>
-            </w:r>
-            <w:proofErr w:type="spellEnd"/>
-            <w:r>
-              <w:t xml:space="preserve"> </w:t>
-            </w:r>
-            <w:proofErr w:type="spellStart"/>
-            <w:r>
-              <w:t>họa</w:t>
-            </w:r>
-            <w:proofErr w:type="spellEnd"/>
           </w:p>
         </w:tc>
         <w:tc>
@@ -3991,35 +1353,9 @@
               <w:ind w:left="0"/>
               <w:cnfStyle w:val="000000000000" w:firstRow="0" w:lastRow="0" w:firstColumn="0" w:lastColumn="0" w:oddVBand="0" w:evenVBand="0" w:oddHBand="0" w:evenHBand="0" w:firstRowFirstColumn="0" w:firstRowLastColumn="0" w:lastRowFirstColumn="0" w:lastRowLastColumn="0"/>
             </w:pPr>
-            <w:proofErr w:type="spellStart"/>
             <w:r>
-              <w:t>Tùy</w:t>
+              <w:t>Tùy chọn điều khiển</w:t>
             </w:r>
-            <w:proofErr w:type="spellEnd"/>
-            <w:r>
-              <w:t xml:space="preserve"> </w:t>
-            </w:r>
-            <w:proofErr w:type="spellStart"/>
-            <w:r>
-              <w:t>chọn</w:t>
-            </w:r>
-            <w:proofErr w:type="spellEnd"/>
-            <w:r>
-              <w:t xml:space="preserve"> </w:t>
-            </w:r>
-            <w:proofErr w:type="spellStart"/>
-            <w:r>
-              <w:t>điều</w:t>
-            </w:r>
-            <w:proofErr w:type="spellEnd"/>
-            <w:r>
-              <w:t xml:space="preserve"> </w:t>
-            </w:r>
-            <w:proofErr w:type="spellStart"/>
-            <w:r>
-              <w:t>khiển</w:t>
-            </w:r>
-            <w:proofErr w:type="spellEnd"/>
           </w:p>
         </w:tc>
         <w:tc>
@@ -4061,35 +1397,9 @@
               <w:ind w:left="0"/>
               <w:cnfStyle w:val="000000100000" w:firstRow="0" w:lastRow="0" w:firstColumn="0" w:lastColumn="0" w:oddVBand="0" w:evenVBand="0" w:oddHBand="1" w:evenHBand="0" w:firstRowFirstColumn="0" w:firstRowLastColumn="0" w:lastRowFirstColumn="0" w:lastRowLastColumn="0"/>
             </w:pPr>
-            <w:proofErr w:type="spellStart"/>
             <w:r>
-              <w:t>Tạo</w:t>
+              <w:t>Tạo mới màn chơi</w:t>
             </w:r>
-            <w:proofErr w:type="spellEnd"/>
-            <w:r>
-              <w:t xml:space="preserve"> </w:t>
-            </w:r>
-            <w:proofErr w:type="spellStart"/>
-            <w:r>
-              <w:t>mới</w:t>
-            </w:r>
-            <w:proofErr w:type="spellEnd"/>
-            <w:r>
-              <w:t xml:space="preserve"> </w:t>
-            </w:r>
-            <w:proofErr w:type="spellStart"/>
-            <w:r>
-              <w:t>màn</w:t>
-            </w:r>
-            <w:proofErr w:type="spellEnd"/>
-            <w:r>
-              <w:t xml:space="preserve"> </w:t>
-            </w:r>
-            <w:proofErr w:type="spellStart"/>
-            <w:r>
-              <w:t>chơi</w:t>
-            </w:r>
-            <w:proofErr w:type="spellEnd"/>
           </w:p>
         </w:tc>
         <w:tc>
@@ -4128,43 +1438,12 @@
               <w:ind w:left="0"/>
               <w:cnfStyle w:val="000000000000" w:firstRow="0" w:lastRow="0" w:firstColumn="0" w:lastColumn="0" w:oddVBand="0" w:evenVBand="0" w:oddHBand="0" w:evenHBand="0" w:firstRowFirstColumn="0" w:firstRowLastColumn="0" w:lastRowFirstColumn="0" w:lastRowLastColumn="0"/>
             </w:pPr>
-            <w:proofErr w:type="spellStart"/>
             <w:r>
-              <w:t>Tiếp</w:t>
+              <w:t xml:space="preserve">Tiếp tục màn chơi </w:t>
             </w:r>
-            <w:proofErr w:type="spellEnd"/>
-            <w:r>
-              <w:t xml:space="preserve"> </w:t>
-            </w:r>
-            <w:proofErr w:type="spellStart"/>
-            <w:r>
-              <w:t>tục</w:t>
-            </w:r>
-            <w:proofErr w:type="spellEnd"/>
-            <w:r>
-              <w:t xml:space="preserve"> </w:t>
-            </w:r>
-            <w:proofErr w:type="spellStart"/>
-            <w:r>
-              <w:t>màn</w:t>
-            </w:r>
-            <w:proofErr w:type="spellEnd"/>
-            <w:r>
-              <w:t xml:space="preserve"> </w:t>
-            </w:r>
-            <w:proofErr w:type="spellStart"/>
-            <w:r>
-              <w:t>chơi</w:t>
-            </w:r>
-            <w:proofErr w:type="spellEnd"/>
-            <w:r>
-              <w:t xml:space="preserve"> </w:t>
-            </w:r>
-            <w:proofErr w:type="spellStart"/>
             <w:r>
               <w:t>trước</w:t>
             </w:r>
-            <w:proofErr w:type="spellEnd"/>
           </w:p>
         </w:tc>
         <w:tc>
@@ -4209,35 +1488,15 @@
               <w:ind w:left="0"/>
               <w:cnfStyle w:val="000000100000" w:firstRow="0" w:lastRow="0" w:firstColumn="0" w:lastColumn="0" w:oddVBand="0" w:evenVBand="0" w:oddHBand="1" w:evenHBand="0" w:firstRowFirstColumn="0" w:firstRowLastColumn="0" w:lastRowFirstColumn="0" w:lastRowLastColumn="0"/>
             </w:pPr>
-            <w:proofErr w:type="spellStart"/>
             <w:r>
-              <w:t>Lưu</w:t>
+              <w:t xml:space="preserve">Lưu thông tin </w:t>
             </w:r>
-            <w:proofErr w:type="spellEnd"/>
-            <w:r>
-              <w:t xml:space="preserve"> </w:t>
-            </w:r>
-            <w:proofErr w:type="spellStart"/>
-            <w:r>
-              <w:t>thông</w:t>
-            </w:r>
-            <w:proofErr w:type="spellEnd"/>
-            <w:r>
-              <w:t xml:space="preserve"> tin </w:t>
-            </w:r>
-            <w:proofErr w:type="spellStart"/>
             <w:r>
               <w:t>người</w:t>
             </w:r>
-            <w:proofErr w:type="spellEnd"/>
             <w:r>
-              <w:t xml:space="preserve"> </w:t>
+              <w:t xml:space="preserve"> chơi</w:t>
             </w:r>
-            <w:proofErr w:type="spellStart"/>
-            <w:r>
-              <w:t>chơi</w:t>
-            </w:r>
-            <w:proofErr w:type="spellEnd"/>
           </w:p>
         </w:tc>
         <w:tc>
@@ -4276,35 +1535,9 @@
               <w:ind w:left="0"/>
               <w:cnfStyle w:val="000000000000" w:firstRow="0" w:lastRow="0" w:firstColumn="0" w:lastColumn="0" w:oddVBand="0" w:evenVBand="0" w:oddHBand="0" w:evenHBand="0" w:firstRowFirstColumn="0" w:firstRowLastColumn="0" w:lastRowFirstColumn="0" w:lastRowLastColumn="0"/>
             </w:pPr>
-            <w:proofErr w:type="spellStart"/>
             <w:r>
-              <w:t>Tạm</w:t>
+              <w:t>Tạm dừng trò chơi</w:t>
             </w:r>
-            <w:proofErr w:type="spellEnd"/>
-            <w:r>
-              <w:t xml:space="preserve"> </w:t>
-            </w:r>
-            <w:proofErr w:type="spellStart"/>
-            <w:r>
-              <w:t>dừng</w:t>
-            </w:r>
-            <w:proofErr w:type="spellEnd"/>
-            <w:r>
-              <w:t xml:space="preserve"> </w:t>
-            </w:r>
-            <w:proofErr w:type="spellStart"/>
-            <w:r>
-              <w:t>trò</w:t>
-            </w:r>
-            <w:proofErr w:type="spellEnd"/>
-            <w:r>
-              <w:t xml:space="preserve"> </w:t>
-            </w:r>
-            <w:proofErr w:type="spellStart"/>
-            <w:r>
-              <w:t>chơi</w:t>
-            </w:r>
-            <w:proofErr w:type="spellEnd"/>
           </w:p>
         </w:tc>
         <w:tc>
@@ -4346,27 +1579,12 @@
               <w:ind w:left="0"/>
               <w:cnfStyle w:val="000000100000" w:firstRow="0" w:lastRow="0" w:firstColumn="0" w:lastColumn="0" w:oddVBand="0" w:evenVBand="0" w:oddHBand="1" w:evenHBand="0" w:firstRowFirstColumn="0" w:firstRowLastColumn="0" w:lastRowFirstColumn="0" w:lastRowLastColumn="0"/>
             </w:pPr>
-            <w:proofErr w:type="spellStart"/>
             <w:r>
-              <w:t>Chơi</w:t>
+              <w:t>Chơi lại</w:t>
             </w:r>
-            <w:proofErr w:type="spellEnd"/>
             <w:r>
-              <w:t xml:space="preserve"> </w:t>
+              <w:t xml:space="preserve"> game mới</w:t>
             </w:r>
-            <w:proofErr w:type="spellStart"/>
-            <w:r>
-              <w:t>lại</w:t>
-            </w:r>
-            <w:proofErr w:type="spellEnd"/>
-            <w:r>
-              <w:t xml:space="preserve"> game </w:t>
-            </w:r>
-            <w:proofErr w:type="spellStart"/>
-            <w:r>
-              <w:t>mới</w:t>
-            </w:r>
-            <w:proofErr w:type="spellEnd"/>
           </w:p>
         </w:tc>
         <w:tc>
@@ -4408,27 +1626,9 @@
               <w:ind w:left="0"/>
               <w:cnfStyle w:val="000000000000" w:firstRow="0" w:lastRow="0" w:firstColumn="0" w:lastColumn="0" w:oddVBand="0" w:evenVBand="0" w:oddHBand="0" w:evenHBand="0" w:firstRowFirstColumn="0" w:firstRowLastColumn="0" w:lastRowFirstColumn="0" w:lastRowLastColumn="0"/>
             </w:pPr>
-            <w:proofErr w:type="spellStart"/>
             <w:r>
-              <w:t>Thoát</w:t>
+              <w:t>Thoát trò chơi</w:t>
             </w:r>
-            <w:proofErr w:type="spellEnd"/>
-            <w:r>
-              <w:t xml:space="preserve"> </w:t>
-            </w:r>
-            <w:proofErr w:type="spellStart"/>
-            <w:r>
-              <w:t>trò</w:t>
-            </w:r>
-            <w:proofErr w:type="spellEnd"/>
-            <w:r>
-              <w:t xml:space="preserve"> </w:t>
-            </w:r>
-            <w:proofErr w:type="spellStart"/>
-            <w:r>
-              <w:t>chơi</w:t>
-            </w:r>
-            <w:proofErr w:type="spellEnd"/>
           </w:p>
         </w:tc>
         <w:tc>
@@ -4484,27 +1684,9 @@
             <w:pPr>
               <w:ind w:left="0"/>
             </w:pPr>
-            <w:proofErr w:type="spellStart"/>
             <w:r>
-              <w:t>Mã</w:t>
+              <w:t>Mã chức năng</w:t>
             </w:r>
-            <w:proofErr w:type="spellEnd"/>
-            <w:r>
-              <w:t xml:space="preserve"> </w:t>
-            </w:r>
-            <w:proofErr w:type="spellStart"/>
-            <w:r>
-              <w:t>chức</w:t>
-            </w:r>
-            <w:proofErr w:type="spellEnd"/>
-            <w:r>
-              <w:t xml:space="preserve"> </w:t>
-            </w:r>
-            <w:proofErr w:type="spellStart"/>
-            <w:r>
-              <w:t>năng</w:t>
-            </w:r>
-            <w:proofErr w:type="spellEnd"/>
           </w:p>
         </w:tc>
         <w:tc>
@@ -4516,11 +1698,9 @@
               <w:ind w:left="0"/>
               <w:cnfStyle w:val="100000000000" w:firstRow="1" w:lastRow="0" w:firstColumn="0" w:lastColumn="0" w:oddVBand="0" w:evenVBand="0" w:oddHBand="0" w:evenHBand="0" w:firstRowFirstColumn="0" w:firstRowLastColumn="0" w:lastRowFirstColumn="0" w:lastRowLastColumn="0"/>
             </w:pPr>
-            <w:proofErr w:type="spellStart"/>
             <w:r>
               <w:t>Tên</w:t>
             </w:r>
-            <w:proofErr w:type="spellEnd"/>
           </w:p>
         </w:tc>
         <w:tc>
@@ -4532,19 +1712,9 @@
               <w:ind w:left="0"/>
               <w:cnfStyle w:val="100000000000" w:firstRow="1" w:lastRow="0" w:firstColumn="0" w:lastColumn="0" w:oddVBand="0" w:evenVBand="0" w:oddHBand="0" w:evenHBand="0" w:firstRowFirstColumn="0" w:firstRowLastColumn="0" w:lastRowFirstColumn="0" w:lastRowLastColumn="0"/>
             </w:pPr>
-            <w:proofErr w:type="spellStart"/>
             <w:r>
-              <w:t>Mô</w:t>
+              <w:t>Mô tả</w:t>
             </w:r>
-            <w:proofErr w:type="spellEnd"/>
-            <w:r>
-              <w:t xml:space="preserve"> </w:t>
-            </w:r>
-            <w:proofErr w:type="spellStart"/>
-            <w:r>
-              <w:t>tả</w:t>
-            </w:r>
-            <w:proofErr w:type="spellEnd"/>
           </w:p>
         </w:tc>
       </w:tr>
@@ -4575,35 +1745,15 @@
               <w:ind w:left="0"/>
               <w:cnfStyle w:val="000000100000" w:firstRow="0" w:lastRow="0" w:firstColumn="0" w:lastColumn="0" w:oddVBand="0" w:evenVBand="0" w:oddHBand="1" w:evenHBand="0" w:firstRowFirstColumn="0" w:firstRowLastColumn="0" w:lastRowFirstColumn="0" w:lastRowLastColumn="0"/>
             </w:pPr>
-            <w:proofErr w:type="spellStart"/>
             <w:r>
-              <w:t>Ăn</w:t>
+              <w:t xml:space="preserve">Ăn uống </w:t>
             </w:r>
-            <w:proofErr w:type="spellEnd"/>
-            <w:r>
-              <w:t xml:space="preserve"> </w:t>
-            </w:r>
-            <w:proofErr w:type="spellStart"/>
-            <w:r>
-              <w:t>uống</w:t>
-            </w:r>
-            <w:proofErr w:type="spellEnd"/>
-            <w:r>
-              <w:t xml:space="preserve"> </w:t>
-            </w:r>
-            <w:proofErr w:type="spellStart"/>
             <w:r>
               <w:t>hồi</w:t>
             </w:r>
-            <w:proofErr w:type="spellEnd"/>
             <w:r>
-              <w:t xml:space="preserve"> </w:t>
+              <w:t xml:space="preserve"> máu</w:t>
             </w:r>
-            <w:proofErr w:type="spellStart"/>
-            <w:r>
-              <w:t>máu</w:t>
-            </w:r>
-            <w:proofErr w:type="spellEnd"/>
           </w:p>
         </w:tc>
         <w:tc>
@@ -4642,19 +1792,9 @@
               <w:ind w:left="0"/>
               <w:cnfStyle w:val="000000000000" w:firstRow="0" w:lastRow="0" w:firstColumn="0" w:lastColumn="0" w:oddVBand="0" w:evenVBand="0" w:oddHBand="0" w:evenHBand="0" w:firstRowFirstColumn="0" w:firstRowLastColumn="0" w:lastRowFirstColumn="0" w:lastRowLastColumn="0"/>
             </w:pPr>
-            <w:proofErr w:type="spellStart"/>
             <w:r>
-              <w:t>Khai</w:t>
+              <w:t>Khai thác</w:t>
             </w:r>
-            <w:proofErr w:type="spellEnd"/>
-            <w:r>
-              <w:t xml:space="preserve"> </w:t>
-            </w:r>
-            <w:proofErr w:type="spellStart"/>
-            <w:r>
-              <w:t>thác</w:t>
-            </w:r>
-            <w:proofErr w:type="spellEnd"/>
           </w:p>
         </w:tc>
         <w:tc>
@@ -4696,22 +1836,9 @@
               <w:ind w:left="0"/>
               <w:cnfStyle w:val="000000100000" w:firstRow="0" w:lastRow="0" w:firstColumn="0" w:lastColumn="0" w:oddVBand="0" w:evenVBand="0" w:oddHBand="1" w:evenHBand="0" w:firstRowFirstColumn="0" w:firstRowLastColumn="0" w:lastRowFirstColumn="0" w:lastRowLastColumn="0"/>
             </w:pPr>
-            <w:proofErr w:type="spellStart"/>
             <w:r>
-              <w:t>C</w:t>
+              <w:t>Chiến đấu</w:t>
             </w:r>
-            <w:r>
-              <w:t>hiến</w:t>
-            </w:r>
-            <w:proofErr w:type="spellEnd"/>
-            <w:r>
-              <w:t xml:space="preserve"> </w:t>
-            </w:r>
-            <w:proofErr w:type="spellStart"/>
-            <w:r>
-              <w:t>đấu</w:t>
-            </w:r>
-            <w:proofErr w:type="spellEnd"/>
           </w:p>
         </w:tc>
         <w:tc>
@@ -4751,37 +1878,8 @@
               <w:cnfStyle w:val="000000000000" w:firstRow="0" w:lastRow="0" w:firstColumn="0" w:lastColumn="0" w:oddVBand="0" w:evenVBand="0" w:oddHBand="0" w:evenHBand="0" w:firstRowFirstColumn="0" w:firstRowLastColumn="0" w:lastRowFirstColumn="0" w:lastRowLastColumn="0"/>
             </w:pPr>
             <w:r>
-              <w:t xml:space="preserve">Trang </w:t>
+              <w:t>Trang bị vũ khí, giáp</w:t>
             </w:r>
-            <w:proofErr w:type="spellStart"/>
-            <w:r>
-              <w:t>bị</w:t>
-            </w:r>
-            <w:proofErr w:type="spellEnd"/>
-            <w:r>
-              <w:t xml:space="preserve"> </w:t>
-            </w:r>
-            <w:proofErr w:type="spellStart"/>
-            <w:r>
-              <w:t>vũ</w:t>
-            </w:r>
-            <w:proofErr w:type="spellEnd"/>
-            <w:r>
-              <w:t xml:space="preserve"> </w:t>
-            </w:r>
-            <w:proofErr w:type="spellStart"/>
-            <w:r>
-              <w:t>khí</w:t>
-            </w:r>
-            <w:proofErr w:type="spellEnd"/>
-            <w:r>
-              <w:t xml:space="preserve">, </w:t>
-            </w:r>
-            <w:proofErr w:type="spellStart"/>
-            <w:r>
-              <w:t>giáp</w:t>
-            </w:r>
-            <w:proofErr w:type="spellEnd"/>
           </w:p>
         </w:tc>
         <w:tc>
@@ -4823,43 +1921,9 @@
               <w:ind w:left="0"/>
               <w:cnfStyle w:val="000000100000" w:firstRow="0" w:lastRow="0" w:firstColumn="0" w:lastColumn="0" w:oddVBand="0" w:evenVBand="0" w:oddHBand="1" w:evenHBand="0" w:firstRowFirstColumn="0" w:firstRowLastColumn="0" w:lastRowFirstColumn="0" w:lastRowLastColumn="0"/>
             </w:pPr>
-            <w:proofErr w:type="spellStart"/>
             <w:r>
-              <w:t>Ném</w:t>
+              <w:t>Ném vật phẩm ra môi trường</w:t>
             </w:r>
-            <w:proofErr w:type="spellEnd"/>
-            <w:r>
-              <w:t xml:space="preserve"> </w:t>
-            </w:r>
-            <w:proofErr w:type="spellStart"/>
-            <w:r>
-              <w:t>vật</w:t>
-            </w:r>
-            <w:proofErr w:type="spellEnd"/>
-            <w:r>
-              <w:t xml:space="preserve"> </w:t>
-            </w:r>
-            <w:proofErr w:type="spellStart"/>
-            <w:r>
-              <w:t>phẩm</w:t>
-            </w:r>
-            <w:proofErr w:type="spellEnd"/>
-            <w:r>
-              <w:t xml:space="preserve"> ra </w:t>
-            </w:r>
-            <w:proofErr w:type="spellStart"/>
-            <w:r>
-              <w:t>môi</w:t>
-            </w:r>
-            <w:proofErr w:type="spellEnd"/>
-            <w:r>
-              <w:t xml:space="preserve"> </w:t>
-            </w:r>
-            <w:proofErr w:type="spellStart"/>
-            <w:r>
-              <w:t>trường</w:t>
-            </w:r>
-            <w:proofErr w:type="spellEnd"/>
           </w:p>
         </w:tc>
         <w:tc>
@@ -4899,53 +1963,8 @@
               <w:cnfStyle w:val="000000000000" w:firstRow="0" w:lastRow="0" w:firstColumn="0" w:lastColumn="0" w:oddVBand="0" w:evenVBand="0" w:oddHBand="0" w:evenHBand="0" w:firstRowFirstColumn="0" w:firstRowLastColumn="0" w:lastRowFirstColumn="0" w:lastRowLastColumn="0"/>
             </w:pPr>
             <w:r>
-              <w:t xml:space="preserve">Thu </w:t>
+              <w:t>Thu nhặt vật phẩm ngoài môi trường</w:t>
             </w:r>
-            <w:proofErr w:type="spellStart"/>
-            <w:r>
-              <w:t>nhặt</w:t>
-            </w:r>
-            <w:proofErr w:type="spellEnd"/>
-            <w:r>
-              <w:t xml:space="preserve"> </w:t>
-            </w:r>
-            <w:proofErr w:type="spellStart"/>
-            <w:r>
-              <w:t>vật</w:t>
-            </w:r>
-            <w:proofErr w:type="spellEnd"/>
-            <w:r>
-              <w:t xml:space="preserve"> </w:t>
-            </w:r>
-            <w:proofErr w:type="spellStart"/>
-            <w:r>
-              <w:t>phẩm</w:t>
-            </w:r>
-            <w:proofErr w:type="spellEnd"/>
-            <w:r>
-              <w:t xml:space="preserve"> </w:t>
-            </w:r>
-            <w:proofErr w:type="spellStart"/>
-            <w:r>
-              <w:t>ngoài</w:t>
-            </w:r>
-            <w:proofErr w:type="spellEnd"/>
-            <w:r>
-              <w:t xml:space="preserve"> </w:t>
-            </w:r>
-            <w:proofErr w:type="spellStart"/>
-            <w:r>
-              <w:t>môi</w:t>
-            </w:r>
-            <w:proofErr w:type="spellEnd"/>
-            <w:r>
-              <w:t xml:space="preserve"> </w:t>
-            </w:r>
-            <w:proofErr w:type="spellStart"/>
-            <w:r>
-              <w:t>trường</w:t>
-            </w:r>
-            <w:proofErr w:type="spellEnd"/>
           </w:p>
         </w:tc>
         <w:tc>
@@ -4987,59 +2006,9 @@
               <w:ind w:left="0"/>
               <w:cnfStyle w:val="000000100000" w:firstRow="0" w:lastRow="0" w:firstColumn="0" w:lastColumn="0" w:oddVBand="0" w:evenVBand="0" w:oddHBand="1" w:evenHBand="0" w:firstRowFirstColumn="0" w:firstRowLastColumn="0" w:lastRowFirstColumn="0" w:lastRowLastColumn="0"/>
             </w:pPr>
-            <w:proofErr w:type="spellStart"/>
             <w:r>
-              <w:t>Đặt</w:t>
+              <w:t>Đặt (xây dựng) vật phẩm ra môi trường</w:t>
             </w:r>
-            <w:proofErr w:type="spellEnd"/>
-            <w:r>
-              <w:t xml:space="preserve"> (</w:t>
-            </w:r>
-            <w:proofErr w:type="spellStart"/>
-            <w:r>
-              <w:t>xây</w:t>
-            </w:r>
-            <w:proofErr w:type="spellEnd"/>
-            <w:r>
-              <w:t xml:space="preserve"> </w:t>
-            </w:r>
-            <w:proofErr w:type="spellStart"/>
-            <w:r>
-              <w:t>dựng</w:t>
-            </w:r>
-            <w:proofErr w:type="spellEnd"/>
-            <w:r>
-              <w:t xml:space="preserve">) </w:t>
-            </w:r>
-            <w:proofErr w:type="spellStart"/>
-            <w:r>
-              <w:t>vật</w:t>
-            </w:r>
-            <w:proofErr w:type="spellEnd"/>
-            <w:r>
-              <w:t xml:space="preserve"> </w:t>
-            </w:r>
-            <w:proofErr w:type="spellStart"/>
-            <w:r>
-              <w:t>phẩm</w:t>
-            </w:r>
-            <w:proofErr w:type="spellEnd"/>
-            <w:r>
-              <w:t xml:space="preserve"> ra </w:t>
-            </w:r>
-            <w:proofErr w:type="spellStart"/>
-            <w:r>
-              <w:t>môi</w:t>
-            </w:r>
-            <w:proofErr w:type="spellEnd"/>
-            <w:r>
-              <w:t xml:space="preserve"> </w:t>
-            </w:r>
-            <w:proofErr w:type="spellStart"/>
-            <w:r>
-              <w:t>trường</w:t>
-            </w:r>
-            <w:proofErr w:type="spellEnd"/>
           </w:p>
         </w:tc>
         <w:tc>
@@ -5078,27 +2047,9 @@
               <w:ind w:left="0"/>
               <w:cnfStyle w:val="000000000000" w:firstRow="0" w:lastRow="0" w:firstColumn="0" w:lastColumn="0" w:oddVBand="0" w:evenVBand="0" w:oddHBand="0" w:evenHBand="0" w:firstRowFirstColumn="0" w:firstRowLastColumn="0" w:lastRowFirstColumn="0" w:lastRowLastColumn="0"/>
             </w:pPr>
-            <w:proofErr w:type="spellStart"/>
             <w:r>
-              <w:t>Xóa</w:t>
+              <w:t>Xóa vật phẩm</w:t>
             </w:r>
-            <w:proofErr w:type="spellEnd"/>
-            <w:r>
-              <w:t xml:space="preserve"> </w:t>
-            </w:r>
-            <w:proofErr w:type="spellStart"/>
-            <w:r>
-              <w:t>vật</w:t>
-            </w:r>
-            <w:proofErr w:type="spellEnd"/>
-            <w:r>
-              <w:t xml:space="preserve"> </w:t>
-            </w:r>
-            <w:proofErr w:type="spellStart"/>
-            <w:r>
-              <w:t>phẩm</w:t>
-            </w:r>
-            <w:proofErr w:type="spellEnd"/>
           </w:p>
         </w:tc>
         <w:tc>
@@ -5140,29 +2091,8 @@
               <w:ind w:left="0"/>
               <w:cnfStyle w:val="000000100000" w:firstRow="0" w:lastRow="0" w:firstColumn="0" w:lastColumn="0" w:oddVBand="0" w:evenVBand="0" w:oddHBand="1" w:evenHBand="0" w:firstRowFirstColumn="0" w:firstRowLastColumn="0" w:lastRowFirstColumn="0" w:lastRowLastColumn="0"/>
             </w:pPr>
-            <w:proofErr w:type="spellStart"/>
             <w:r>
-              <w:t>Buôn</w:t>
-            </w:r>
-            <w:proofErr w:type="spellEnd"/>
-            <w:r>
-              <w:t xml:space="preserve"> </w:t>
-            </w:r>
-            <w:proofErr w:type="spellStart"/>
-            <w:r>
-              <w:t>bán</w:t>
-            </w:r>
-            <w:proofErr w:type="spellEnd"/>
-            <w:r>
-              <w:t xml:space="preserve"> </w:t>
-            </w:r>
-            <w:proofErr w:type="spellStart"/>
-            <w:r>
-              <w:t>với</w:t>
-            </w:r>
-            <w:proofErr w:type="spellEnd"/>
-            <w:r>
-              <w:t xml:space="preserve"> NPC</w:t>
+              <w:t>Buôn bán với NPC</w:t>
             </w:r>
           </w:p>
         </w:tc>
@@ -5202,45 +2132,8 @@
               <w:ind w:left="0"/>
               <w:cnfStyle w:val="000000000000" w:firstRow="0" w:lastRow="0" w:firstColumn="0" w:lastColumn="0" w:oddVBand="0" w:evenVBand="0" w:oddHBand="0" w:evenHBand="0" w:firstRowFirstColumn="0" w:firstRowLastColumn="0" w:lastRowFirstColumn="0" w:lastRowLastColumn="0"/>
             </w:pPr>
-            <w:proofErr w:type="spellStart"/>
             <w:r>
-              <w:t>Nuôi</w:t>
-            </w:r>
-            <w:proofErr w:type="spellEnd"/>
-            <w:r>
-              <w:t xml:space="preserve"> </w:t>
-            </w:r>
-            <w:proofErr w:type="spellStart"/>
-            <w:r>
-              <w:t>trồng</w:t>
-            </w:r>
-            <w:proofErr w:type="spellEnd"/>
-            <w:r>
-              <w:t xml:space="preserve"> </w:t>
-            </w:r>
-            <w:proofErr w:type="spellStart"/>
-            <w:r>
-              <w:t>cây</w:t>
-            </w:r>
-            <w:proofErr w:type="spellEnd"/>
-            <w:r>
-              <w:t xml:space="preserve">, </w:t>
-            </w:r>
-            <w:proofErr w:type="spellStart"/>
-            <w:r>
-              <w:t>hoa</w:t>
-            </w:r>
-            <w:proofErr w:type="spellEnd"/>
-            <w:r>
-              <w:t xml:space="preserve"> </w:t>
-            </w:r>
-            <w:proofErr w:type="spellStart"/>
-            <w:r>
-              <w:t>màu</w:t>
-            </w:r>
-            <w:proofErr w:type="spellEnd"/>
-            <w:r>
-              <w:t>.</w:t>
+              <w:t>Nuôi trồng cây, hoa màu.</w:t>
             </w:r>
           </w:p>
         </w:tc>
@@ -5283,35 +2176,9 @@
               <w:ind w:left="0"/>
               <w:cnfStyle w:val="000000100000" w:firstRow="0" w:lastRow="0" w:firstColumn="0" w:lastColumn="0" w:oddVBand="0" w:evenVBand="0" w:oddHBand="1" w:evenHBand="0" w:firstRowFirstColumn="0" w:firstRowLastColumn="0" w:lastRowFirstColumn="0" w:lastRowLastColumn="0"/>
             </w:pPr>
-            <w:proofErr w:type="spellStart"/>
             <w:r>
-              <w:t>Nuôi</w:t>
+              <w:t>Nuôi trồng động vật</w:t>
             </w:r>
-            <w:proofErr w:type="spellEnd"/>
-            <w:r>
-              <w:t xml:space="preserve"> </w:t>
-            </w:r>
-            <w:proofErr w:type="spellStart"/>
-            <w:r>
-              <w:t>trồng</w:t>
-            </w:r>
-            <w:proofErr w:type="spellEnd"/>
-            <w:r>
-              <w:t xml:space="preserve"> </w:t>
-            </w:r>
-            <w:proofErr w:type="spellStart"/>
-            <w:r>
-              <w:t>động</w:t>
-            </w:r>
-            <w:proofErr w:type="spellEnd"/>
-            <w:r>
-              <w:t xml:space="preserve"> </w:t>
-            </w:r>
-            <w:proofErr w:type="spellStart"/>
-            <w:r>
-              <w:t>vật</w:t>
-            </w:r>
-            <w:proofErr w:type="spellEnd"/>
           </w:p>
         </w:tc>
         <w:tc>
@@ -5350,91 +2217,9 @@
               <w:ind w:left="0"/>
               <w:cnfStyle w:val="000000000000" w:firstRow="0" w:lastRow="0" w:firstColumn="0" w:lastColumn="0" w:oddVBand="0" w:evenVBand="0" w:oddHBand="0" w:evenHBand="0" w:firstRowFirstColumn="0" w:firstRowLastColumn="0" w:lastRowFirstColumn="0" w:lastRowLastColumn="0"/>
             </w:pPr>
-            <w:proofErr w:type="spellStart"/>
             <w:r>
-              <w:t>Tăng</w:t>
+              <w:t>Tăng level thông qua các hoạt động khai thác, chiến đấu, nuôi trồng</w:t>
             </w:r>
-            <w:proofErr w:type="spellEnd"/>
-            <w:r>
-              <w:t xml:space="preserve"> level </w:t>
-            </w:r>
-            <w:proofErr w:type="spellStart"/>
-            <w:r>
-              <w:t>thông</w:t>
-            </w:r>
-            <w:proofErr w:type="spellEnd"/>
-            <w:r>
-              <w:t xml:space="preserve"> qua </w:t>
-            </w:r>
-            <w:proofErr w:type="spellStart"/>
-            <w:r>
-              <w:t>các</w:t>
-            </w:r>
-            <w:proofErr w:type="spellEnd"/>
-            <w:r>
-              <w:t xml:space="preserve"> </w:t>
-            </w:r>
-            <w:proofErr w:type="spellStart"/>
-            <w:r>
-              <w:t>hoạt</w:t>
-            </w:r>
-            <w:proofErr w:type="spellEnd"/>
-            <w:r>
-              <w:t xml:space="preserve"> </w:t>
-            </w:r>
-            <w:proofErr w:type="spellStart"/>
-            <w:r>
-              <w:t>động</w:t>
-            </w:r>
-            <w:proofErr w:type="spellEnd"/>
-            <w:r>
-              <w:t xml:space="preserve"> </w:t>
-            </w:r>
-            <w:proofErr w:type="spellStart"/>
-            <w:r>
-              <w:t>khai</w:t>
-            </w:r>
-            <w:proofErr w:type="spellEnd"/>
-            <w:r>
-              <w:t xml:space="preserve"> </w:t>
-            </w:r>
-            <w:proofErr w:type="spellStart"/>
-            <w:r>
-              <w:t>thác</w:t>
-            </w:r>
-            <w:proofErr w:type="spellEnd"/>
-            <w:r>
-              <w:t xml:space="preserve">, </w:t>
-            </w:r>
-            <w:proofErr w:type="spellStart"/>
-            <w:r>
-              <w:t>chiến</w:t>
-            </w:r>
-            <w:proofErr w:type="spellEnd"/>
-            <w:r>
-              <w:t xml:space="preserve"> </w:t>
-            </w:r>
-            <w:proofErr w:type="spellStart"/>
-            <w:r>
-              <w:t>đấu</w:t>
-            </w:r>
-            <w:proofErr w:type="spellEnd"/>
-            <w:r>
-              <w:t xml:space="preserve">, </w:t>
-            </w:r>
-            <w:proofErr w:type="spellStart"/>
-            <w:r>
-              <w:t>nuôi</w:t>
-            </w:r>
-            <w:proofErr w:type="spellEnd"/>
-            <w:r>
-              <w:t xml:space="preserve"> </w:t>
-            </w:r>
-            <w:proofErr w:type="spellStart"/>
-            <w:r>
-              <w:t>trồng</w:t>
-            </w:r>
-            <w:proofErr w:type="spellEnd"/>
           </w:p>
         </w:tc>
         <w:tc>
@@ -5568,27 +2353,9 @@
             <w:pPr>
               <w:ind w:left="0"/>
             </w:pPr>
-            <w:proofErr w:type="spellStart"/>
             <w:r>
-              <w:t>Mã</w:t>
+              <w:t>Mã chức năng</w:t>
             </w:r>
-            <w:proofErr w:type="spellEnd"/>
-            <w:r>
-              <w:t xml:space="preserve"> </w:t>
-            </w:r>
-            <w:proofErr w:type="spellStart"/>
-            <w:r>
-              <w:t>chức</w:t>
-            </w:r>
-            <w:proofErr w:type="spellEnd"/>
-            <w:r>
-              <w:t xml:space="preserve"> </w:t>
-            </w:r>
-            <w:proofErr w:type="spellStart"/>
-            <w:r>
-              <w:t>năng</w:t>
-            </w:r>
-            <w:proofErr w:type="spellEnd"/>
           </w:p>
         </w:tc>
         <w:tc>
@@ -5600,11 +2367,9 @@
               <w:ind w:left="0"/>
               <w:cnfStyle w:val="100000000000" w:firstRow="1" w:lastRow="0" w:firstColumn="0" w:lastColumn="0" w:oddVBand="0" w:evenVBand="0" w:oddHBand="0" w:evenHBand="0" w:firstRowFirstColumn="0" w:firstRowLastColumn="0" w:lastRowFirstColumn="0" w:lastRowLastColumn="0"/>
             </w:pPr>
-            <w:proofErr w:type="spellStart"/>
             <w:r>
               <w:t>Tên</w:t>
             </w:r>
-            <w:proofErr w:type="spellEnd"/>
           </w:p>
         </w:tc>
         <w:tc>
@@ -5616,19 +2381,9 @@
               <w:ind w:left="0"/>
               <w:cnfStyle w:val="100000000000" w:firstRow="1" w:lastRow="0" w:firstColumn="0" w:lastColumn="0" w:oddVBand="0" w:evenVBand="0" w:oddHBand="0" w:evenHBand="0" w:firstRowFirstColumn="0" w:firstRowLastColumn="0" w:lastRowFirstColumn="0" w:lastRowLastColumn="0"/>
             </w:pPr>
-            <w:proofErr w:type="spellStart"/>
             <w:r>
-              <w:t>Mô</w:t>
+              <w:t>Mô tả</w:t>
             </w:r>
-            <w:proofErr w:type="spellEnd"/>
-            <w:r>
-              <w:t xml:space="preserve"> </w:t>
-            </w:r>
-            <w:proofErr w:type="spellStart"/>
-            <w:r>
-              <w:t>tả</w:t>
-            </w:r>
-            <w:proofErr w:type="spellEnd"/>
           </w:p>
         </w:tc>
       </w:tr>
@@ -5659,13 +2414,8 @@
               <w:ind w:left="0"/>
               <w:cnfStyle w:val="000000100000" w:firstRow="0" w:lastRow="0" w:firstColumn="0" w:lastColumn="0" w:oddVBand="0" w:evenVBand="0" w:oddHBand="1" w:evenHBand="0" w:firstRowFirstColumn="0" w:firstRowLastColumn="0" w:lastRowFirstColumn="0" w:lastRowLastColumn="0"/>
             </w:pPr>
-            <w:proofErr w:type="spellStart"/>
             <w:r>
-              <w:t>Chơi</w:t>
-            </w:r>
-            <w:proofErr w:type="spellEnd"/>
-            <w:r>
-              <w:t xml:space="preserve"> multiplayer</w:t>
+              <w:t>Chơi multiplayer</w:t>
             </w:r>
           </w:p>
         </w:tc>
@@ -5705,61 +2455,20 @@
               <w:ind w:left="0"/>
               <w:cnfStyle w:val="000000000000" w:firstRow="0" w:lastRow="0" w:firstColumn="0" w:lastColumn="0" w:oddVBand="0" w:evenVBand="0" w:oddHBand="0" w:evenHBand="0" w:firstRowFirstColumn="0" w:firstRowLastColumn="0" w:lastRowFirstColumn="0" w:lastRowLastColumn="0"/>
             </w:pPr>
-            <w:proofErr w:type="spellStart"/>
             <w:r>
-              <w:t>Xây</w:t>
+              <w:t xml:space="preserve">Xây dựng skill tree </w:t>
             </w:r>
-            <w:proofErr w:type="spellEnd"/>
-            <w:r>
-              <w:t xml:space="preserve"> </w:t>
-            </w:r>
-            <w:proofErr w:type="spellStart"/>
-            <w:r>
-              <w:t>dựng</w:t>
-            </w:r>
-            <w:proofErr w:type="spellEnd"/>
-            <w:r>
-              <w:t xml:space="preserve"> skill tree </w:t>
-            </w:r>
-            <w:proofErr w:type="spellStart"/>
             <w:r>
               <w:t>cho</w:t>
             </w:r>
-            <w:proofErr w:type="spellEnd"/>
             <w:r>
-              <w:t xml:space="preserve"> </w:t>
+              <w:t xml:space="preserve"> người chơi</w:t>
             </w:r>
-            <w:proofErr w:type="spellStart"/>
             <w:r>
-              <w:t>người</w:t>
+              <w:t xml:space="preserve"> khi</w:t>
             </w:r>
-            <w:proofErr w:type="spellEnd"/>
             <w:r>
-              <w:t xml:space="preserve"> </w:t>
-            </w:r>
-            <w:proofErr w:type="spellStart"/>
-            <w:r>
-              <w:t>chơi</w:t>
-            </w:r>
-            <w:proofErr w:type="spellEnd"/>
-            <w:r>
-              <w:t xml:space="preserve"> </w:t>
-            </w:r>
-            <w:proofErr w:type="spellStart"/>
-            <w:r>
-              <w:t>khi</w:t>
-            </w:r>
-            <w:proofErr w:type="spellEnd"/>
-            <w:r>
-              <w:t xml:space="preserve"> </w:t>
-            </w:r>
-            <w:proofErr w:type="spellStart"/>
-            <w:r>
-              <w:t>lên</w:t>
-            </w:r>
-            <w:proofErr w:type="spellEnd"/>
-            <w:r>
-              <w:t xml:space="preserve"> level</w:t>
+              <w:t xml:space="preserve"> lên level</w:t>
             </w:r>
           </w:p>
         </w:tc>
@@ -10998,6 +7707,7 @@
   <w:rsids>
     <w:rsidRoot w:val="005053BB"/>
     <w:rsid w:val="00016F13"/>
+    <w:rsid w:val="0005431F"/>
     <w:rsid w:val="00096EC1"/>
     <w:rsid w:val="000B2BD9"/>
     <w:rsid w:val="002676CE"/>
@@ -12114,7 +8824,7 @@
 </file>
 
 <file path=customXml/itemProps2.xml><?xml version="1.0" encoding="utf-8"?>
-<ds:datastoreItem xmlns:ds="http://schemas.openxmlformats.org/officeDocument/2006/customXml" ds:itemID="{241E165B-D741-4228-99F3-E6289A475236}">
+<ds:datastoreItem xmlns:ds="http://schemas.openxmlformats.org/officeDocument/2006/customXml" ds:itemID="{5700C13E-BEF6-4719-A026-FC20AFAF249D}">
   <ds:schemaRefs>
     <ds:schemaRef ds:uri="http://schemas.openxmlformats.org/officeDocument/2006/bibliography"/>
   </ds:schemaRefs>

</xml_diff>